<commit_message>
Include new side project
</commit_message>
<xml_diff>
--- a/docs/index.docx
+++ b/docs/index.docx
@@ -332,7 +332,7 @@
                 <w:rPr>
                   <w:rStyle w:val="Hyperlink"/>
                 </w:rPr>
-                <w:t xml:space="preserve">Twitch.tv streaming</w:t>
+                <w:t xml:space="preserve">Flashcards Client</w:t>
               </w:r>
             </w:hyperlink>
           </w:p>
@@ -344,7 +344,7 @@
               <w:jc w:val="center"/>
             </w:pPr>
             <w:r>
-              <w:t xml:space="preserve">JavaScript with Ajax requests</w:t>
+              <w:t xml:space="preserve">Client side of a single-page app</w:t>
             </w:r>
           </w:p>
         </w:tc>
@@ -355,7 +355,7 @@
               <w:jc w:val="center"/>
             </w:pPr>
             <w:r>
-              <w:t xml:space="preserve">JavaScript, jQuery, HTML, CSS, Bootstrap</w:t>
+              <w:t xml:space="preserve">React, React Toolbox</w:t>
             </w:r>
           </w:p>
         </w:tc>
@@ -366,7 +366,7 @@
               <w:jc w:val="center"/>
             </w:pPr>
             <w:r>
-              <w:t xml:space="preserve">3 days</w:t>
+              <w:t xml:space="preserve">Ongoing</w:t>
             </w:r>
           </w:p>
         </w:tc>
@@ -383,7 +383,7 @@
                 <w:rPr>
                   <w:rStyle w:val="Hyperlink"/>
                 </w:rPr>
-                <w:t xml:space="preserve">Wikipedia search</w:t>
+                <w:t xml:space="preserve">Flashcards Server</w:t>
               </w:r>
             </w:hyperlink>
           </w:p>
@@ -395,7 +395,7 @@
               <w:jc w:val="center"/>
             </w:pPr>
             <w:r>
-              <w:t xml:space="preserve">JavaScript with Ajax requests</w:t>
+              <w:t xml:space="preserve">Server side of a single-page app</w:t>
             </w:r>
           </w:p>
         </w:tc>
@@ -406,7 +406,7 @@
               <w:jc w:val="center"/>
             </w:pPr>
             <w:r>
-              <w:t xml:space="preserve">JavaScript, jQuery, HTML, CSS, Bootstrap</w:t>
+              <w:t xml:space="preserve">Ruby on Rails</w:t>
             </w:r>
           </w:p>
         </w:tc>
@@ -417,7 +417,7 @@
               <w:jc w:val="center"/>
             </w:pPr>
             <w:r>
-              <w:t xml:space="preserve">1 day</w:t>
+              <w:t xml:space="preserve">Ongoing</w:t>
             </w:r>
           </w:p>
         </w:tc>
@@ -1085,6 +1085,18 @@
         </w:numPr>
       </w:pPr>
       <w:r>
+        <w:t xml:space="preserve">Email: blanca.mendizabal.perello@gmail.com</w:t>
+      </w:r>
+    </w:p>
+    <w:p>
+      <w:pPr>
+        <w:pStyle w:val="Compact"/>
+        <w:numPr>
+          <w:numId w:val="1002"/>
+          <w:ilvl w:val="0"/>
+        </w:numPr>
+      </w:pPr>
+      <w:r>
         <w:t xml:space="preserve">English (professional working proficiency).</w:t>
       </w:r>
     </w:p>
@@ -1220,7 +1232,7 @@
     </w:lvl>
   </w:abstractNum>
   <w:abstractNum w:abstractNumId="990">
-    <w:nsid w:val="50de5144"/>
+    <w:nsid w:val="a8449b04"/>
     <w:multiLevelType w:val="multilevel"/>
     <w:lvl w:ilvl="0">
       <w:numFmt w:val="bullet"/>
@@ -1301,7 +1313,7 @@
     </w:lvl>
   </w:abstractNum>
   <w:abstractNum w:abstractNumId="991">
-    <w:nsid w:val="e8079c55"/>
+    <w:nsid w:val="91222d87"/>
     <w:multiLevelType w:val="multilevel"/>
     <w:lvl w:ilvl="0">
       <w:numFmt w:val="bullet"/>

</xml_diff>

<commit_message>
Update experience with new side projects
</commit_message>
<xml_diff>
--- a/docs/index.docx
+++ b/docs/index.docx
@@ -32,840 +32,6 @@
       </w:hyperlink>
       <w:r>
         <w:t xml:space="preserve">, Europe's leading web development bootcamp. I'm looking for a junior developer position in a company where I can make an impact and also grow professionally.</w:t>
-      </w:r>
-    </w:p>
-    <w:p>
-      <w:pPr>
-        <w:pStyle w:val="BodyText"/>
-      </w:pPr>
-      <w:hyperlink r:id="rId23">
-        <w:r>
-          <w:rPr>
-            <w:rStyle w:val="Hyperlink"/>
-          </w:rPr>
-          <w:t xml:space="preserve">Blog</w:t>
-        </w:r>
-      </w:hyperlink>
-      <w:r>
-        <w:t xml:space="preserve"> </w:t>
-      </w:r>
-      <w:r>
-        <w:t xml:space="preserve">|</w:t>
-      </w:r>
-      <w:r>
-        <w:t xml:space="preserve"> </w:t>
-      </w:r>
-      <w:hyperlink r:id="rId24">
-        <w:r>
-          <w:rPr>
-            <w:rStyle w:val="Hyperlink"/>
-          </w:rPr>
-          <w:t xml:space="preserve">GitHub</w:t>
-        </w:r>
-      </w:hyperlink>
-      <w:r>
-        <w:t xml:space="preserve"> </w:t>
-      </w:r>
-      <w:r>
-        <w:t xml:space="preserve">|</w:t>
-      </w:r>
-      <w:r>
-        <w:t xml:space="preserve"> </w:t>
-      </w:r>
-      <w:hyperlink r:id="rId25">
-        <w:r>
-          <w:rPr>
-            <w:rStyle w:val="Hyperlink"/>
-          </w:rPr>
-          <w:t xml:space="preserve">LinkedIn</w:t>
-        </w:r>
-      </w:hyperlink>
-      <w:r>
-        <w:t xml:space="preserve"> </w:t>
-      </w:r>
-      <w:r>
-        <w:t xml:space="preserve">|</w:t>
-      </w:r>
-      <w:r>
-        <w:t xml:space="preserve"> </w:t>
-      </w:r>
-      <w:hyperlink r:id="rId26">
-        <w:r>
-          <w:rPr>
-            <w:rStyle w:val="Hyperlink"/>
-          </w:rPr>
-          <w:t xml:space="preserve">Twitter</w:t>
-        </w:r>
-      </w:hyperlink>
-    </w:p>
-    <w:p>
-      <w:pPr>
-        <w:pStyle w:val="Heading2"/>
-      </w:pPr>
-      <w:bookmarkStart w:id="27" w:name="skills"/>
-      <w:bookmarkEnd w:id="27"/>
-      <w:r>
-        <w:t xml:space="preserve">Skills</w:t>
-      </w:r>
-    </w:p>
-    <w:p>
-      <w:pPr>
-        <w:pStyle w:val="Heading3"/>
-      </w:pPr>
-      <w:bookmarkStart w:id="28" w:name="project-management"/>
-      <w:bookmarkEnd w:id="28"/>
-      <w:r>
-        <w:t xml:space="preserve">Project Management</w:t>
-      </w:r>
-    </w:p>
-    <w:p>
-      <w:pPr>
-        <w:pStyle w:val="FirstParagraph"/>
-      </w:pPr>
-      <w:r>
-        <w:t xml:space="preserve">I've shown strong ability breaking projects into smaller tasks while working at</w:t>
-      </w:r>
-      <w:r>
-        <w:t xml:space="preserve"> </w:t>
-      </w:r>
-      <w:hyperlink w:anchor="experience">
-        <w:r>
-          <w:rPr>
-            <w:rStyle w:val="Hyperlink"/>
-          </w:rPr>
-          <w:t xml:space="preserve">Little Bee Community</w:t>
-        </w:r>
-      </w:hyperlink>
-      <w:r>
-        <w:t xml:space="preserve">. I managed a project in Africa, creating a three-year timeline that included monthly and weekly tasks, cost tracking, and list of suppliers. This structured workflow made it easier to deliver the project on time and on budget.</w:t>
-      </w:r>
-    </w:p>
-    <w:p>
-      <w:pPr>
-        <w:pStyle w:val="Heading3"/>
-      </w:pPr>
-      <w:bookmarkStart w:id="29" w:name="adaptability"/>
-      <w:bookmarkEnd w:id="29"/>
-      <w:r>
-        <w:t xml:space="preserve">Adaptability</w:t>
-      </w:r>
-    </w:p>
-    <w:p>
-      <w:pPr>
-        <w:pStyle w:val="FirstParagraph"/>
-      </w:pPr>
-      <w:r>
-        <w:t xml:space="preserve">For the last five years I have been experiencing big changes in my life, and I managed to successfully overcome them by focusing on my strengths and abilities. My last challenge, a career change, started one year ago when I began learning HTML, CSS and JavaScript by myself. I then decided to join Makers Academy, a 12-week bootcamp where I learnt Ruby, Rails, Node, and React, to name a few technologies. It has been an amazing and satisfying journey!</w:t>
-      </w:r>
-    </w:p>
-    <w:p>
-      <w:pPr>
-        <w:pStyle w:val="Heading3"/>
-      </w:pPr>
-      <w:bookmarkStart w:id="30" w:name="communication-and-collaboration"/>
-      <w:bookmarkEnd w:id="30"/>
-      <w:r>
-        <w:t xml:space="preserve">Communication and Collaboration</w:t>
-      </w:r>
-    </w:p>
-    <w:p>
-      <w:pPr>
-        <w:pStyle w:val="FirstParagraph"/>
-      </w:pPr>
-      <w:r>
-        <w:t xml:space="preserve">My colleagues at Makers highlight my empathy, patience, and ability to explain concepts clearly as my main skills. For example, on one specially challenging week I noticed that my colleague was struggling with understanding how a Node app works. I helped her analyse the project's structure and data flow. By the end of the day we managed to have a server up and running!</w:t>
-      </w:r>
-    </w:p>
-    <w:p>
-      <w:pPr>
-        <w:pStyle w:val="Heading3"/>
-      </w:pPr>
-      <w:bookmarkStart w:id="31" w:name="design-and-user-experience"/>
-      <w:bookmarkEnd w:id="31"/>
-      <w:r>
-        <w:t xml:space="preserve">Design and User Experience</w:t>
-      </w:r>
-    </w:p>
-    <w:p>
-      <w:pPr>
-        <w:pStyle w:val="FirstParagraph"/>
-      </w:pPr>
-      <w:r>
-        <w:t xml:space="preserve">I'm passionate about crafting attractive and user-friendly interfaces for every project I work on. I have taught myself CSS, Bootstrap, Photoshop, InDesign, and Illustrator. I have used these skills to create appealing and usable apps in personal projects, and marketing materials for</w:t>
-      </w:r>
-      <w:r>
-        <w:t xml:space="preserve"> </w:t>
-      </w:r>
-      <w:hyperlink w:anchor="experience">
-        <w:r>
-          <w:rPr>
-            <w:rStyle w:val="Hyperlink"/>
-          </w:rPr>
-          <w:t xml:space="preserve">Little Bee Community</w:t>
-        </w:r>
-      </w:hyperlink>
-      <w:r>
-        <w:t xml:space="preserve"> </w:t>
-      </w:r>
-      <w:r>
-        <w:t xml:space="preserve">and</w:t>
-      </w:r>
-      <w:r>
-        <w:t xml:space="preserve"> </w:t>
-      </w:r>
-      <w:hyperlink w:anchor="experience">
-        <w:r>
-          <w:rPr>
-            <w:rStyle w:val="Hyperlink"/>
-          </w:rPr>
-          <w:t xml:space="preserve">Battle McCarthy</w:t>
-        </w:r>
-      </w:hyperlink>
-      <w:r>
-        <w:t xml:space="preserve">.</w:t>
-      </w:r>
-    </w:p>
-    <w:p>
-      <w:pPr>
-        <w:pStyle w:val="Heading2"/>
-      </w:pPr>
-      <w:bookmarkStart w:id="32" w:name="projects"/>
-      <w:bookmarkEnd w:id="32"/>
-      <w:r>
-        <w:t xml:space="preserve">Projects</w:t>
-      </w:r>
-    </w:p>
-    <w:tbl>
-      <w:tblPr>
-        <w:tblStyle w:val="TableNormal"/>
-        <w:tblW w:type="pct" w:w="4305.555555555556"/>
-        <w:tblLook w:firstRow="1"/>
-      </w:tblPr>
-      <w:tblGrid>
-        <w:gridCol w:w="1540"/>
-        <w:gridCol w:w="1760"/>
-        <w:gridCol w:w="1760"/>
-        <w:gridCol w:w="1760"/>
-      </w:tblGrid>
-      <w:tr>
-        <w:trPr>
-          <w:cnfStyle w:firstRow="1"/>
-        </w:trPr>
-        <w:tc>
-          <w:tcPr>
-            <w:tcBorders>
-              <w:bottom w:val="single"/>
-            </w:tcBorders>
-            <w:vAlign w:val="bottom"/>
-          </w:tcPr>
-          <w:p>
-            <w:pPr>
-              <w:pStyle w:val="Compact"/>
-              <w:jc w:val="left"/>
-            </w:pPr>
-            <w:r>
-              <w:t xml:space="preserve">Name</w:t>
-            </w:r>
-          </w:p>
-        </w:tc>
-        <w:tc>
-          <w:tcPr>
-            <w:tcBorders>
-              <w:bottom w:val="single"/>
-            </w:tcBorders>
-            <w:vAlign w:val="bottom"/>
-          </w:tcPr>
-          <w:p>
-            <w:pPr>
-              <w:pStyle w:val="Compact"/>
-              <w:jc w:val="center"/>
-            </w:pPr>
-            <w:r>
-              <w:t xml:space="preserve">Description</w:t>
-            </w:r>
-          </w:p>
-        </w:tc>
-        <w:tc>
-          <w:tcPr>
-            <w:tcBorders>
-              <w:bottom w:val="single"/>
-            </w:tcBorders>
-            <w:vAlign w:val="bottom"/>
-          </w:tcPr>
-          <w:p>
-            <w:pPr>
-              <w:pStyle w:val="Compact"/>
-              <w:jc w:val="center"/>
-            </w:pPr>
-            <w:r>
-              <w:t xml:space="preserve">Technologies</w:t>
-            </w:r>
-          </w:p>
-        </w:tc>
-        <w:tc>
-          <w:tcPr>
-            <w:tcBorders>
-              <w:bottom w:val="single"/>
-            </w:tcBorders>
-            <w:vAlign w:val="bottom"/>
-          </w:tcPr>
-          <w:p>
-            <w:pPr>
-              <w:pStyle w:val="Compact"/>
-              <w:jc w:val="center"/>
-            </w:pPr>
-            <w:r>
-              <w:t xml:space="preserve">Timeframe</w:t>
-            </w:r>
-          </w:p>
-        </w:tc>
-      </w:tr>
-      <w:tr>
-        <w:tc>
-          <w:p>
-            <w:pPr>
-              <w:pStyle w:val="Compact"/>
-              <w:jc w:val="left"/>
-            </w:pPr>
-            <w:hyperlink r:id="rId33">
-              <w:r>
-                <w:rPr>
-                  <w:rStyle w:val="Hyperlink"/>
-                </w:rPr>
-                <w:t xml:space="preserve">Flashcards Client</w:t>
-              </w:r>
-            </w:hyperlink>
-          </w:p>
-        </w:tc>
-        <w:tc>
-          <w:p>
-            <w:pPr>
-              <w:pStyle w:val="Compact"/>
-              <w:jc w:val="center"/>
-            </w:pPr>
-            <w:r>
-              <w:t xml:space="preserve">Client side of a single-page app</w:t>
-            </w:r>
-          </w:p>
-        </w:tc>
-        <w:tc>
-          <w:p>
-            <w:pPr>
-              <w:pStyle w:val="Compact"/>
-              <w:jc w:val="center"/>
-            </w:pPr>
-            <w:r>
-              <w:t xml:space="preserve">React, React Toolbox</w:t>
-            </w:r>
-          </w:p>
-        </w:tc>
-        <w:tc>
-          <w:p>
-            <w:pPr>
-              <w:pStyle w:val="Compact"/>
-              <w:jc w:val="center"/>
-            </w:pPr>
-            <w:r>
-              <w:t xml:space="preserve">Ongoing</w:t>
-            </w:r>
-          </w:p>
-        </w:tc>
-      </w:tr>
-      <w:tr>
-        <w:tc>
-          <w:p>
-            <w:pPr>
-              <w:pStyle w:val="Compact"/>
-              <w:jc w:val="left"/>
-            </w:pPr>
-            <w:hyperlink r:id="rId34">
-              <w:r>
-                <w:rPr>
-                  <w:rStyle w:val="Hyperlink"/>
-                </w:rPr>
-                <w:t xml:space="preserve">Flashcards Server</w:t>
-              </w:r>
-            </w:hyperlink>
-          </w:p>
-        </w:tc>
-        <w:tc>
-          <w:p>
-            <w:pPr>
-              <w:pStyle w:val="Compact"/>
-              <w:jc w:val="center"/>
-            </w:pPr>
-            <w:r>
-              <w:t xml:space="preserve">Server side of a single-page app</w:t>
-            </w:r>
-          </w:p>
-        </w:tc>
-        <w:tc>
-          <w:p>
-            <w:pPr>
-              <w:pStyle w:val="Compact"/>
-              <w:jc w:val="center"/>
-            </w:pPr>
-            <w:r>
-              <w:t xml:space="preserve">Ruby on Rails</w:t>
-            </w:r>
-          </w:p>
-        </w:tc>
-        <w:tc>
-          <w:p>
-            <w:pPr>
-              <w:pStyle w:val="Compact"/>
-              <w:jc w:val="center"/>
-            </w:pPr>
-            <w:r>
-              <w:t xml:space="preserve">Ongoing</w:t>
-            </w:r>
-          </w:p>
-        </w:tc>
-      </w:tr>
-      <w:tr>
-        <w:tc>
-          <w:p>
-            <w:pPr>
-              <w:pStyle w:val="Compact"/>
-              <w:jc w:val="left"/>
-            </w:pPr>
-            <w:hyperlink r:id="rId35">
-              <w:r>
-                <w:rPr>
-                  <w:rStyle w:val="Hyperlink"/>
-                </w:rPr>
-                <w:t xml:space="preserve">CSS playground</w:t>
-              </w:r>
-            </w:hyperlink>
-          </w:p>
-        </w:tc>
-        <w:tc>
-          <w:p>
-            <w:pPr>
-              <w:pStyle w:val="Compact"/>
-              <w:jc w:val="center"/>
-            </w:pPr>
-            <w:r>
-              <w:t xml:space="preserve">Live-editing HTML and CSS tool</w:t>
-            </w:r>
-          </w:p>
-        </w:tc>
-        <w:tc>
-          <w:p>
-            <w:pPr>
-              <w:pStyle w:val="Compact"/>
-              <w:jc w:val="center"/>
-            </w:pPr>
-            <w:r>
-              <w:t xml:space="preserve">JavaScript, React, Jest</w:t>
-            </w:r>
-          </w:p>
-        </w:tc>
-        <w:tc>
-          <w:p>
-            <w:pPr>
-              <w:pStyle w:val="Compact"/>
-              <w:jc w:val="center"/>
-            </w:pPr>
-            <w:r>
-              <w:t xml:space="preserve">10 days</w:t>
-            </w:r>
-          </w:p>
-        </w:tc>
-      </w:tr>
-      <w:tr>
-        <w:tc>
-          <w:p>
-            <w:pPr>
-              <w:pStyle w:val="Compact"/>
-              <w:jc w:val="left"/>
-            </w:pPr>
-            <w:hyperlink r:id="rId36">
-              <w:r>
-                <w:rPr>
-                  <w:rStyle w:val="Hyperlink"/>
-                </w:rPr>
-                <w:t xml:space="preserve">StoryApp</w:t>
-              </w:r>
-            </w:hyperlink>
-          </w:p>
-        </w:tc>
-        <w:tc>
-          <w:p>
-            <w:pPr>
-              <w:pStyle w:val="Compact"/>
-              <w:jc w:val="center"/>
-            </w:pPr>
-            <w:r>
-              <w:t xml:space="preserve">JavaScript single-page application</w:t>
-            </w:r>
-          </w:p>
-        </w:tc>
-        <w:tc>
-          <w:p>
-            <w:pPr>
-              <w:pStyle w:val="Compact"/>
-              <w:jc w:val="center"/>
-            </w:pPr>
-            <w:r>
-              <w:t xml:space="preserve">JavaScript, jQuery, Jasmine, HTML, CSS</w:t>
-            </w:r>
-          </w:p>
-        </w:tc>
-        <w:tc>
-          <w:p>
-            <w:pPr>
-              <w:pStyle w:val="Compact"/>
-              <w:jc w:val="center"/>
-            </w:pPr>
-            <w:r>
-              <w:t xml:space="preserve">5 days</w:t>
-            </w:r>
-          </w:p>
-        </w:tc>
-      </w:tr>
-    </w:tbl>
-    <w:p>
-      <w:pPr>
-        <w:pStyle w:val="Heading2"/>
-      </w:pPr>
-      <w:bookmarkStart w:id="37" w:name="experience"/>
-      <w:bookmarkEnd w:id="37"/>
-      <w:r>
-        <w:t xml:space="preserve">Experience</w:t>
-      </w:r>
-    </w:p>
-    <w:p>
-      <w:pPr>
-        <w:pStyle w:val="FirstParagraph"/>
-      </w:pPr>
-      <w:r>
-        <w:rPr>
-          <w:b/>
-        </w:rPr>
-        <w:t xml:space="preserve">Sustainability Consultant</w:t>
-      </w:r>
-      <w:r>
-        <w:t xml:space="preserve"> </w:t>
-      </w:r>
-      <w:r>
-        <w:t xml:space="preserve">at</w:t>
-      </w:r>
-      <w:r>
-        <w:t xml:space="preserve"> </w:t>
-      </w:r>
-      <w:hyperlink r:id="rId38">
-        <w:r>
-          <w:rPr>
-            <w:rStyle w:val="Hyperlink"/>
-            <w:i/>
-          </w:rPr>
-          <w:t xml:space="preserve">Little Bee Community</w:t>
-        </w:r>
-      </w:hyperlink>
-      <w:r>
-        <w:t xml:space="preserve"> </w:t>
-      </w:r>
-      <w:r>
-        <w:rPr>
-          <w:i/>
-        </w:rPr>
-        <w:t xml:space="preserve">(London, UK)</w:t>
-      </w:r>
-      <w:r>
-        <w:t xml:space="preserve"> </w:t>
-      </w:r>
-      <w:r>
-        <w:t xml:space="preserve">Oct 2013 -- Aug 2016</w:t>
-      </w:r>
-    </w:p>
-    <w:p>
-      <w:pPr>
-        <w:pStyle w:val="BodyText"/>
-      </w:pPr>
-      <w:r>
-        <w:t xml:space="preserve">Led a wide range of projects locally and abroad, ensuring goals were met on time and on budget. Created internal databases of agricultural techniques and best practices, and funding opportunities for a wide range of projects. I supported and managed volunteers and other team members.</w:t>
-      </w:r>
-    </w:p>
-    <w:p>
-      <w:pPr>
-        <w:pStyle w:val="BodyText"/>
-      </w:pPr>
-      <w:r>
-        <w:rPr>
-          <w:b/>
-        </w:rPr>
-        <w:t xml:space="preserve">Agricultural Engineer</w:t>
-      </w:r>
-      <w:r>
-        <w:t xml:space="preserve"> </w:t>
-      </w:r>
-      <w:r>
-        <w:t xml:space="preserve">at</w:t>
-      </w:r>
-      <w:r>
-        <w:t xml:space="preserve"> </w:t>
-      </w:r>
-      <w:hyperlink r:id="rId39">
-        <w:r>
-          <w:rPr>
-            <w:rStyle w:val="Hyperlink"/>
-            <w:i/>
-          </w:rPr>
-          <w:t xml:space="preserve">Battle McCarthy</w:t>
-        </w:r>
-      </w:hyperlink>
-      <w:r>
-        <w:t xml:space="preserve"> </w:t>
-      </w:r>
-      <w:r>
-        <w:rPr>
-          <w:i/>
-        </w:rPr>
-        <w:t xml:space="preserve">(London, UK)</w:t>
-      </w:r>
-      <w:r>
-        <w:t xml:space="preserve"> </w:t>
-      </w:r>
-      <w:r>
-        <w:t xml:space="preserve">Jan 2013 -- Oct 2013</w:t>
-      </w:r>
-    </w:p>
-    <w:p>
-      <w:pPr>
-        <w:pStyle w:val="BodyText"/>
-      </w:pPr>
-      <w:r>
-        <w:t xml:space="preserve">Responsible for urban agriculture R&amp;D. I worked with five other people, developing agricultural strategies to maximise food production inside buildings using hydroponic systems.</w:t>
-      </w:r>
-    </w:p>
-    <w:p>
-      <w:pPr>
-        <w:pStyle w:val="BodyText"/>
-      </w:pPr>
-      <w:r>
-        <w:rPr>
-          <w:b/>
-        </w:rPr>
-        <w:t xml:space="preserve">Environmental Engineer</w:t>
-      </w:r>
-      <w:r>
-        <w:t xml:space="preserve"> </w:t>
-      </w:r>
-      <w:r>
-        <w:t xml:space="preserve">at</w:t>
-      </w:r>
-      <w:r>
-        <w:t xml:space="preserve"> </w:t>
-      </w:r>
-      <w:hyperlink r:id="rId40">
-        <w:r>
-          <w:rPr>
-            <w:rStyle w:val="Hyperlink"/>
-            <w:i/>
-          </w:rPr>
-          <w:t xml:space="preserve">Aqualogy (AGBAR group)</w:t>
-        </w:r>
-      </w:hyperlink>
-      <w:r>
-        <w:t xml:space="preserve"> </w:t>
-      </w:r>
-      <w:r>
-        <w:rPr>
-          <w:i/>
-        </w:rPr>
-        <w:t xml:space="preserve">(Madrid, Spain)</w:t>
-      </w:r>
-      <w:r>
-        <w:t xml:space="preserve"> </w:t>
-      </w:r>
-      <w:r>
-        <w:t xml:space="preserve">Sep 2011 -- Sep 2012</w:t>
-      </w:r>
-    </w:p>
-    <w:p>
-      <w:pPr>
-        <w:pStyle w:val="BodyText"/>
-      </w:pPr>
-      <w:r>
-        <w:t xml:space="preserve">Responsible for conducting compliance checks for the purpose of enforcing Spanish and European laws regarding water treatment. I also designed a working methodology for the analysis of biological quality parameters of Spanish rivers.</w:t>
-      </w:r>
-    </w:p>
-    <w:p>
-      <w:pPr>
-        <w:pStyle w:val="BodyText"/>
-      </w:pPr>
-      <w:r>
-        <w:rPr>
-          <w:b/>
-        </w:rPr>
-        <w:t xml:space="preserve">Guest Speaker</w:t>
-      </w:r>
-      <w:r>
-        <w:t xml:space="preserve"> </w:t>
-      </w:r>
-      <w:r>
-        <w:t xml:space="preserve">at</w:t>
-      </w:r>
-      <w:r>
-        <w:t xml:space="preserve"> </w:t>
-      </w:r>
-      <w:hyperlink r:id="rId41">
-        <w:r>
-          <w:rPr>
-            <w:rStyle w:val="Hyperlink"/>
-            <w:i/>
-          </w:rPr>
-          <w:t xml:space="preserve">Technical University of Madrid</w:t>
-        </w:r>
-      </w:hyperlink>
-      <w:r>
-        <w:t xml:space="preserve"> </w:t>
-      </w:r>
-      <w:r>
-        <w:rPr>
-          <w:i/>
-        </w:rPr>
-        <w:t xml:space="preserve">(Madrid, Spain)</w:t>
-      </w:r>
-      <w:r>
-        <w:t xml:space="preserve"> </w:t>
-      </w:r>
-      <w:r>
-        <w:t xml:space="preserve">Mar 2007 -- Jul 2008</w:t>
-      </w:r>
-    </w:p>
-    <w:p>
-      <w:pPr>
-        <w:pStyle w:val="BodyText"/>
-      </w:pPr>
-      <w:r>
-        <w:t xml:space="preserve">Participated as a guest speaker at the IV World Congress of Agricultural Engineers, presenting my final year project</w:t>
-      </w:r>
-      <w:r>
-        <w:t xml:space="preserve"> </w:t>
-      </w:r>
-      <w:r>
-        <w:rPr>
-          <w:i/>
-        </w:rPr>
-        <w:t xml:space="preserve">"Iberian Pig Value Chain Analysis”</w:t>
-      </w:r>
-      <w:r>
-        <w:t xml:space="preserve">.</w:t>
-      </w:r>
-    </w:p>
-    <w:p>
-      <w:pPr>
-        <w:pStyle w:val="BodyText"/>
-      </w:pPr>
-      <w:r>
-        <w:rPr>
-          <w:b/>
-        </w:rPr>
-        <w:t xml:space="preserve">Intern (Food Sector)</w:t>
-      </w:r>
-      <w:r>
-        <w:t xml:space="preserve"> </w:t>
-      </w:r>
-      <w:r>
-        <w:t xml:space="preserve">at</w:t>
-      </w:r>
-      <w:r>
-        <w:t xml:space="preserve"> </w:t>
-      </w:r>
-      <w:hyperlink r:id="rId41">
-        <w:r>
-          <w:rPr>
-            <w:rStyle w:val="Hyperlink"/>
-            <w:i/>
-          </w:rPr>
-          <w:t xml:space="preserve">Technical University of Madrid</w:t>
-        </w:r>
-      </w:hyperlink>
-      <w:r>
-        <w:t xml:space="preserve"> </w:t>
-      </w:r>
-      <w:r>
-        <w:rPr>
-          <w:i/>
-        </w:rPr>
-        <w:t xml:space="preserve">(Madrid, Spain)</w:t>
-      </w:r>
-      <w:r>
-        <w:t xml:space="preserve"> </w:t>
-      </w:r>
-      <w:r>
-        <w:t xml:space="preserve">2006 -- 2008</w:t>
-      </w:r>
-    </w:p>
-    <w:p>
-      <w:pPr>
-        <w:pStyle w:val="BodyText"/>
-      </w:pPr>
-      <w:r>
-        <w:t xml:space="preserve">Worked at the Agricultural Economy department analysing the value chain of various food products, and at the Agri-Food Industry department carrying out quality control procedures in the bread industry.</w:t>
-      </w:r>
-    </w:p>
-    <w:p>
-      <w:pPr>
-        <w:pStyle w:val="Heading2"/>
-      </w:pPr>
-      <w:bookmarkStart w:id="42" w:name="education"/>
-      <w:bookmarkEnd w:id="42"/>
-      <w:r>
-        <w:t xml:space="preserve">Education</w:t>
-      </w:r>
-    </w:p>
-    <w:p>
-      <w:pPr>
-        <w:pStyle w:val="FirstParagraph"/>
-      </w:pPr>
-      <w:r>
-        <w:rPr>
-          <w:b/>
-        </w:rPr>
-        <w:t xml:space="preserve">Onsite Software Development Bootcamp</w:t>
-      </w:r>
-      <w:r>
-        <w:t xml:space="preserve"> </w:t>
-      </w:r>
-      <w:r>
-        <w:t xml:space="preserve">at</w:t>
-      </w:r>
-      <w:r>
-        <w:t xml:space="preserve"> </w:t>
-      </w:r>
-      <w:hyperlink r:id="rId22">
-        <w:r>
-          <w:rPr>
-            <w:rStyle w:val="Hyperlink"/>
-          </w:rPr>
-          <w:t xml:space="preserve">Makers Academy</w:t>
-        </w:r>
-      </w:hyperlink>
-      <w:r>
-        <w:t xml:space="preserve"> </w:t>
-      </w:r>
-      <w:r>
-        <w:rPr>
-          <w:i/>
-        </w:rPr>
-        <w:t xml:space="preserve">(London, UK)</w:t>
-      </w:r>
-      <w:r>
-        <w:t xml:space="preserve"> </w:t>
-      </w:r>
-      <w:r>
-        <w:t xml:space="preserve">Aug 2016 -- Dec 2016</w:t>
-      </w:r>
-    </w:p>
-    <w:p>
-      <w:pPr>
-        <w:pStyle w:val="BodyText"/>
-      </w:pPr>
-      <w:r>
-        <w:t xml:space="preserve">Highly-selective 12-week full-time program (and 4-week pre-course), emphasising:</w:t>
       </w:r>
     </w:p>
     <w:p>
@@ -876,9 +42,14 @@
           <w:ilvl w:val="0"/>
         </w:numPr>
       </w:pPr>
-      <w:r>
-        <w:t xml:space="preserve">Front-end development</w:t>
-      </w:r>
+      <w:hyperlink r:id="rId23">
+        <w:r>
+          <w:rPr>
+            <w:rStyle w:val="Hyperlink"/>
+          </w:rPr>
+          <w:t xml:space="preserve">+1 (206) 698 6782</w:t>
+        </w:r>
+      </w:hyperlink>
     </w:p>
     <w:p>
       <w:pPr>
@@ -888,9 +59,14 @@
           <w:ilvl w:val="0"/>
         </w:numPr>
       </w:pPr>
-      <w:r>
-        <w:t xml:space="preserve">Back-end development</w:t>
-      </w:r>
+      <w:hyperlink r:id="rId24">
+        <w:r>
+          <w:rPr>
+            <w:rStyle w:val="Hyperlink"/>
+          </w:rPr>
+          <w:t xml:space="preserve">blanca.mendizabal.perello@gmail.com</w:t>
+        </w:r>
+      </w:hyperlink>
     </w:p>
     <w:p>
       <w:pPr>
@@ -900,9 +76,14 @@
           <w:ilvl w:val="0"/>
         </w:numPr>
       </w:pPr>
-      <w:r>
-        <w:t xml:space="preserve">Pair-programming</w:t>
-      </w:r>
+      <w:hyperlink r:id="rId25">
+        <w:r>
+          <w:rPr>
+            <w:rStyle w:val="Hyperlink"/>
+          </w:rPr>
+          <w:t xml:space="preserve">Blog</w:t>
+        </w:r>
+      </w:hyperlink>
     </w:p>
     <w:p>
       <w:pPr>
@@ -912,9 +93,14 @@
           <w:ilvl w:val="0"/>
         </w:numPr>
       </w:pPr>
-      <w:r>
-        <w:t xml:space="preserve">Test-driven development</w:t>
-      </w:r>
+      <w:hyperlink r:id="rId26">
+        <w:r>
+          <w:rPr>
+            <w:rStyle w:val="Hyperlink"/>
+          </w:rPr>
+          <w:t xml:space="preserve">GitHub</w:t>
+        </w:r>
+      </w:hyperlink>
     </w:p>
     <w:p>
       <w:pPr>
@@ -924,9 +110,14 @@
           <w:ilvl w:val="0"/>
         </w:numPr>
       </w:pPr>
-      <w:r>
-        <w:t xml:space="preserve">Object-oriented design</w:t>
-      </w:r>
+      <w:hyperlink r:id="rId27">
+        <w:r>
+          <w:rPr>
+            <w:rStyle w:val="Hyperlink"/>
+          </w:rPr>
+          <w:t xml:space="preserve">LinkedIn</w:t>
+        </w:r>
+      </w:hyperlink>
     </w:p>
     <w:p>
       <w:pPr>
@@ -936,8 +127,321 @@
           <w:ilvl w:val="0"/>
         </w:numPr>
       </w:pPr>
-      <w:r>
-        <w:t xml:space="preserve">Agile methodologies</w:t>
+      <w:hyperlink r:id="rId28">
+        <w:r>
+          <w:rPr>
+            <w:rStyle w:val="Hyperlink"/>
+          </w:rPr>
+          <w:t xml:space="preserve">Twitter</w:t>
+        </w:r>
+      </w:hyperlink>
+    </w:p>
+    <w:p>
+      <w:pPr>
+        <w:pStyle w:val="Heading2"/>
+      </w:pPr>
+      <w:bookmarkStart w:id="29" w:name="personal-projects"/>
+      <w:bookmarkEnd w:id="29"/>
+      <w:r>
+        <w:t xml:space="preserve">Personal projects</w:t>
+      </w:r>
+    </w:p>
+    <w:p>
+      <w:pPr>
+        <w:pStyle w:val="FirstParagraph"/>
+      </w:pPr>
+      <w:hyperlink r:id="rId30">
+        <w:r>
+          <w:rPr>
+            <w:rStyle w:val="Hyperlink"/>
+            <w:b/>
+          </w:rPr>
+          <w:t xml:space="preserve">Safe Water</w:t>
+        </w:r>
+      </w:hyperlink>
+      <w:r>
+        <w:t xml:space="preserve"> </w:t>
+      </w:r>
+      <w:r>
+        <w:t xml:space="preserve">--</w:t>
+      </w:r>
+      <w:r>
+        <w:t xml:space="preserve"> </w:t>
+      </w:r>
+      <w:r>
+        <w:rPr>
+          <w:i/>
+        </w:rPr>
+        <w:t xml:space="preserve">React, Jest, Enzyme, Node.js, Express, PostgreSQL</w:t>
+      </w:r>
+      <w:r>
+        <w:t xml:space="preserve"> </w:t>
+      </w:r>
+      <w:r>
+        <w:t xml:space="preserve">-- Ongoing</w:t>
+      </w:r>
+    </w:p>
+    <w:p>
+      <w:pPr>
+        <w:pStyle w:val="BodyText"/>
+      </w:pPr>
+      <w:r>
+        <w:t xml:space="preserve">Single-page app that helps users know the quality of drinking water in their area. The responsive user interface in the</w:t>
+      </w:r>
+      <w:r>
+        <w:t xml:space="preserve"> </w:t>
+      </w:r>
+      <w:hyperlink r:id="rId30">
+        <w:r>
+          <w:rPr>
+            <w:rStyle w:val="Hyperlink"/>
+          </w:rPr>
+          <w:t xml:space="preserve">front-end</w:t>
+        </w:r>
+      </w:hyperlink>
+      <w:r>
+        <w:t xml:space="preserve"> </w:t>
+      </w:r>
+      <w:r>
+        <w:t xml:space="preserve">communicates with a</w:t>
+      </w:r>
+      <w:r>
+        <w:t xml:space="preserve"> </w:t>
+      </w:r>
+      <w:hyperlink r:id="rId31">
+        <w:r>
+          <w:rPr>
+            <w:rStyle w:val="Hyperlink"/>
+          </w:rPr>
+          <w:t xml:space="preserve">back-end</w:t>
+        </w:r>
+      </w:hyperlink>
+      <w:r>
+        <w:t xml:space="preserve"> </w:t>
+      </w:r>
+      <w:r>
+        <w:t xml:space="preserve">that retrieves data from a database, and highlights dangerous levels for each contaminant.</w:t>
+      </w:r>
+    </w:p>
+    <w:p>
+      <w:pPr>
+        <w:pStyle w:val="BodyText"/>
+      </w:pPr>
+      <w:hyperlink r:id="rId32">
+        <w:r>
+          <w:rPr>
+            <w:rStyle w:val="Hyperlink"/>
+            <w:b/>
+          </w:rPr>
+          <w:t xml:space="preserve">Flickr Gallery</w:t>
+        </w:r>
+      </w:hyperlink>
+      <w:r>
+        <w:t xml:space="preserve"> </w:t>
+      </w:r>
+      <w:r>
+        <w:t xml:space="preserve">--</w:t>
+      </w:r>
+      <w:r>
+        <w:t xml:space="preserve"> </w:t>
+      </w:r>
+      <w:r>
+        <w:rPr>
+          <w:i/>
+        </w:rPr>
+        <w:t xml:space="preserve">React, Jest, Enzyme, Sinatra</w:t>
+      </w:r>
+      <w:r>
+        <w:t xml:space="preserve"> </w:t>
+      </w:r>
+      <w:r>
+        <w:t xml:space="preserve">-- 5 days</w:t>
+      </w:r>
+    </w:p>
+    <w:p>
+      <w:pPr>
+        <w:pStyle w:val="BodyText"/>
+      </w:pPr>
+      <w:r>
+        <w:t xml:space="preserve">Single-page app with a</w:t>
+      </w:r>
+      <w:r>
+        <w:t xml:space="preserve"> </w:t>
+      </w:r>
+      <w:hyperlink r:id="rId33">
+        <w:r>
+          <w:rPr>
+            <w:rStyle w:val="Hyperlink"/>
+          </w:rPr>
+          <w:t xml:space="preserve">front-end</w:t>
+        </w:r>
+      </w:hyperlink>
+      <w:r>
+        <w:t xml:space="preserve"> </w:t>
+      </w:r>
+      <w:r>
+        <w:t xml:space="preserve">that queries the Flickr API for cute photos through a</w:t>
+      </w:r>
+      <w:r>
+        <w:t xml:space="preserve"> </w:t>
+      </w:r>
+      <w:hyperlink r:id="rId34">
+        <w:r>
+          <w:rPr>
+            <w:rStyle w:val="Hyperlink"/>
+          </w:rPr>
+          <w:t xml:space="preserve">proxy</w:t>
+        </w:r>
+      </w:hyperlink>
+      <w:r>
+        <w:t xml:space="preserve"> </w:t>
+      </w:r>
+      <w:r>
+        <w:t xml:space="preserve">that deals with authentication and CORS.</w:t>
+      </w:r>
+    </w:p>
+    <w:p>
+      <w:pPr>
+        <w:pStyle w:val="BodyText"/>
+      </w:pPr>
+      <w:hyperlink r:id="rId35">
+        <w:r>
+          <w:rPr>
+            <w:rStyle w:val="Hyperlink"/>
+            <w:b/>
+          </w:rPr>
+          <w:t xml:space="preserve">Flashcards</w:t>
+        </w:r>
+      </w:hyperlink>
+      <w:r>
+        <w:t xml:space="preserve"> </w:t>
+      </w:r>
+      <w:r>
+        <w:t xml:space="preserve">--</w:t>
+      </w:r>
+      <w:r>
+        <w:t xml:space="preserve"> </w:t>
+      </w:r>
+      <w:r>
+        <w:rPr>
+          <w:i/>
+        </w:rPr>
+        <w:t xml:space="preserve">React, Jest, Enzyme, Ruby on Rails, RSpec, GitHub OAuth, PostgreSQL</w:t>
+      </w:r>
+      <w:r>
+        <w:t xml:space="preserve"> </w:t>
+      </w:r>
+      <w:r>
+        <w:t xml:space="preserve">-- 45 days</w:t>
+      </w:r>
+    </w:p>
+    <w:p>
+      <w:pPr>
+        <w:pStyle w:val="BodyText"/>
+      </w:pPr>
+      <w:r>
+        <w:t xml:space="preserve">Self-service tool for users to learn through spaced repetition. It allows them to create, edit, and delete flashcards. The</w:t>
+      </w:r>
+      <w:r>
+        <w:t xml:space="preserve"> </w:t>
+      </w:r>
+      <w:hyperlink r:id="rId36">
+        <w:r>
+          <w:rPr>
+            <w:rStyle w:val="Hyperlink"/>
+          </w:rPr>
+          <w:t xml:space="preserve">front-end</w:t>
+        </w:r>
+      </w:hyperlink>
+      <w:r>
+        <w:t xml:space="preserve"> </w:t>
+      </w:r>
+      <w:r>
+        <w:t xml:space="preserve">makes requests to an API in the</w:t>
+      </w:r>
+      <w:r>
+        <w:t xml:space="preserve"> </w:t>
+      </w:r>
+      <w:hyperlink r:id="rId37">
+        <w:r>
+          <w:rPr>
+            <w:rStyle w:val="Hyperlink"/>
+          </w:rPr>
+          <w:t xml:space="preserve">back-end</w:t>
+        </w:r>
+      </w:hyperlink>
+      <w:r>
+        <w:t xml:space="preserve">, fetching tags and flashcards for the logged in user.</w:t>
+      </w:r>
+    </w:p>
+    <w:p>
+      <w:pPr>
+        <w:pStyle w:val="BodyText"/>
+      </w:pPr>
+      <w:hyperlink r:id="rId38">
+        <w:r>
+          <w:rPr>
+            <w:rStyle w:val="Hyperlink"/>
+            <w:b/>
+          </w:rPr>
+          <w:t xml:space="preserve">CSS playground</w:t>
+        </w:r>
+      </w:hyperlink>
+      <w:r>
+        <w:t xml:space="preserve"> </w:t>
+      </w:r>
+      <w:r>
+        <w:t xml:space="preserve">--</w:t>
+      </w:r>
+      <w:r>
+        <w:t xml:space="preserve"> </w:t>
+      </w:r>
+      <w:r>
+        <w:rPr>
+          <w:i/>
+        </w:rPr>
+        <w:t xml:space="preserve">React, Jest, HTML5, CSS3</w:t>
+      </w:r>
+      <w:r>
+        <w:t xml:space="preserve"> </w:t>
+      </w:r>
+      <w:r>
+        <w:t xml:space="preserve">-- 10 days</w:t>
+      </w:r>
+    </w:p>
+    <w:p>
+      <w:pPr>
+        <w:pStyle w:val="BodyText"/>
+      </w:pPr>
+      <w:r>
+        <w:t xml:space="preserve">Final project at Makers Academy. A</w:t>
+      </w:r>
+      <w:r>
+        <w:t xml:space="preserve"> </w:t>
+      </w:r>
+      <w:hyperlink r:id="rId39">
+        <w:r>
+          <w:rPr>
+            <w:rStyle w:val="Hyperlink"/>
+          </w:rPr>
+          <w:t xml:space="preserve">live-editing HTML and CSS tool</w:t>
+        </w:r>
+      </w:hyperlink>
+      <w:r>
+        <w:t xml:space="preserve"> </w:t>
+      </w:r>
+      <w:r>
+        <w:t xml:space="preserve">that allows users with no coding experience to create basic website drafts, and download the code.</w:t>
+      </w:r>
+    </w:p>
+    <w:p>
+      <w:pPr>
+        <w:pStyle w:val="Heading2"/>
+      </w:pPr>
+      <w:bookmarkStart w:id="40" w:name="skills"/>
+      <w:bookmarkEnd w:id="40"/>
+      <w:r>
+        <w:t xml:space="preserve">Skills</w:t>
       </w:r>
     </w:p>
     <w:p>
@@ -948,7 +452,130 @@
         <w:rPr>
           <w:b/>
         </w:rPr>
-        <w:t xml:space="preserve">M.Sc. Environmental Engineering and Management</w:t>
+        <w:t xml:space="preserve">Project Management</w:t>
+      </w:r>
+      <w:r>
+        <w:t xml:space="preserve"> </w:t>
+      </w:r>
+      <w:r>
+        <w:t xml:space="preserve">-- I've shown strong ability breaking projects into smaller tasks while working at</w:t>
+      </w:r>
+      <w:r>
+        <w:t xml:space="preserve"> </w:t>
+      </w:r>
+      <w:hyperlink w:anchor="experience">
+        <w:r>
+          <w:rPr>
+            <w:rStyle w:val="Hyperlink"/>
+          </w:rPr>
+          <w:t xml:space="preserve">Little Bee Community</w:t>
+        </w:r>
+      </w:hyperlink>
+      <w:r>
+        <w:t xml:space="preserve">. I managed a project in Africa, creating a three-year timeline that included monthly and weekly tasks, cost tracking, and list of suppliers. This structured workflow made it easier to deliver the project on time and on budget.</w:t>
+      </w:r>
+    </w:p>
+    <w:p>
+      <w:pPr>
+        <w:pStyle w:val="BodyText"/>
+      </w:pPr>
+      <w:r>
+        <w:rPr>
+          <w:b/>
+        </w:rPr>
+        <w:t xml:space="preserve">Adaptability</w:t>
+      </w:r>
+      <w:r>
+        <w:t xml:space="preserve"> </w:t>
+      </w:r>
+      <w:r>
+        <w:t xml:space="preserve">-- For the last five years I have been experiencing big changes in my life, and I managed to successfully overcome them by focusing on my strengths and abilities. My last challenge, a career change, started one year ago when I began learning HTML, CSS and JavaScript by myself. I then decided to join Makers Academy, a 12-week bootcamp where I learnt Ruby, Rails, Node, and React, to name a few technologies.</w:t>
+      </w:r>
+    </w:p>
+    <w:p>
+      <w:pPr>
+        <w:pStyle w:val="BodyText"/>
+      </w:pPr>
+      <w:r>
+        <w:rPr>
+          <w:b/>
+        </w:rPr>
+        <w:t xml:space="preserve">Communication and Collaboration</w:t>
+      </w:r>
+      <w:r>
+        <w:t xml:space="preserve"> </w:t>
+      </w:r>
+      <w:r>
+        <w:t xml:space="preserve">-- My colleagues at Makers highlight my empathy, patience, and ability to explain concepts clearly as my main skills. For example, on one specially challenging week I noticed that my colleague was struggling with understanding how a Node app works. I helped her analyze the project's structure and data flow. By the end of the day we managed to have a server up and running!</w:t>
+      </w:r>
+    </w:p>
+    <w:p>
+      <w:pPr>
+        <w:pStyle w:val="BodyText"/>
+      </w:pPr>
+      <w:r>
+        <w:rPr>
+          <w:b/>
+        </w:rPr>
+        <w:t xml:space="preserve">Design and User Experience</w:t>
+      </w:r>
+      <w:r>
+        <w:t xml:space="preserve"> </w:t>
+      </w:r>
+      <w:r>
+        <w:t xml:space="preserve">-- I'm passionate about crafting attractive and user-friendly interfaces for every project I work on. I have taught myself CSS, Bootstrap, Photoshop, InDesign, and Illustrator. I have used these skills to create appealing and usable apps in personal projects, and marketing materials for</w:t>
+      </w:r>
+      <w:r>
+        <w:t xml:space="preserve"> </w:t>
+      </w:r>
+      <w:hyperlink w:anchor="experience">
+        <w:r>
+          <w:rPr>
+            <w:rStyle w:val="Hyperlink"/>
+          </w:rPr>
+          <w:t xml:space="preserve">Little Bee Community</w:t>
+        </w:r>
+      </w:hyperlink>
+      <w:r>
+        <w:t xml:space="preserve"> </w:t>
+      </w:r>
+      <w:r>
+        <w:t xml:space="preserve">and</w:t>
+      </w:r>
+      <w:r>
+        <w:t xml:space="preserve"> </w:t>
+      </w:r>
+      <w:hyperlink w:anchor="experience">
+        <w:r>
+          <w:rPr>
+            <w:rStyle w:val="Hyperlink"/>
+          </w:rPr>
+          <w:t xml:space="preserve">Battle McCarthy</w:t>
+        </w:r>
+      </w:hyperlink>
+      <w:r>
+        <w:t xml:space="preserve">.</w:t>
+      </w:r>
+    </w:p>
+    <w:p>
+      <w:pPr>
+        <w:pStyle w:val="Heading2"/>
+      </w:pPr>
+      <w:bookmarkStart w:id="41" w:name="experience"/>
+      <w:bookmarkEnd w:id="41"/>
+      <w:r>
+        <w:t xml:space="preserve">Experience</w:t>
+      </w:r>
+    </w:p>
+    <w:p>
+      <w:pPr>
+        <w:pStyle w:val="FirstParagraph"/>
+      </w:pPr>
+      <w:r>
+        <w:rPr>
+          <w:b/>
+        </w:rPr>
+        <w:t xml:space="preserve">Sustainability Consultant</w:t>
       </w:r>
       <w:r>
         <w:t xml:space="preserve"> </w:t>
@@ -959,12 +586,117 @@
       <w:r>
         <w:t xml:space="preserve"> </w:t>
       </w:r>
+      <w:hyperlink r:id="rId42">
+        <w:r>
+          <w:rPr>
+            <w:rStyle w:val="Hyperlink"/>
+            <w:i/>
+          </w:rPr>
+          <w:t xml:space="preserve">Little Bee Community</w:t>
+        </w:r>
+      </w:hyperlink>
+      <w:r>
+        <w:t xml:space="preserve"> </w:t>
+      </w:r>
+      <w:r>
+        <w:rPr>
+          <w:i/>
+        </w:rPr>
+        <w:t xml:space="preserve">(London, UK)</w:t>
+      </w:r>
+      <w:r>
+        <w:t xml:space="preserve"> </w:t>
+      </w:r>
+      <w:r>
+        <w:t xml:space="preserve">Oct 2013 -- Aug 2016</w:t>
+      </w:r>
+    </w:p>
+    <w:p>
+      <w:pPr>
+        <w:pStyle w:val="BodyText"/>
+      </w:pPr>
+      <w:r>
+        <w:t xml:space="preserve">Led a wide range of projects locally and abroad, ensuring goals were met on time and on budget. I co-designed and launched an urban vertical farming project, gaining buy-in from a range of local stakeholders, managed and mentored a team of interns, and played a lead role in developing impact frameworks and reports.</w:t>
+      </w:r>
+    </w:p>
+    <w:p>
+      <w:pPr>
+        <w:pStyle w:val="BodyText"/>
+      </w:pPr>
+      <w:r>
+        <w:rPr>
+          <w:b/>
+        </w:rPr>
+        <w:t xml:space="preserve">Agricultural Engineer</w:t>
+      </w:r>
+      <w:r>
+        <w:t xml:space="preserve"> </w:t>
+      </w:r>
+      <w:r>
+        <w:t xml:space="preserve">at</w:t>
+      </w:r>
+      <w:r>
+        <w:t xml:space="preserve"> </w:t>
+      </w:r>
       <w:hyperlink r:id="rId43">
         <w:r>
           <w:rPr>
             <w:rStyle w:val="Hyperlink"/>
-          </w:rPr>
-          <w:t xml:space="preserve">EOI Business School</w:t>
+            <w:i/>
+          </w:rPr>
+          <w:t xml:space="preserve">Battle McCarthy</w:t>
+        </w:r>
+      </w:hyperlink>
+      <w:r>
+        <w:t xml:space="preserve"> </w:t>
+      </w:r>
+      <w:r>
+        <w:rPr>
+          <w:i/>
+        </w:rPr>
+        <w:t xml:space="preserve">(London, UK)</w:t>
+      </w:r>
+      <w:r>
+        <w:t xml:space="preserve"> </w:t>
+      </w:r>
+      <w:r>
+        <w:t xml:space="preserve">Jan 2013 -- Oct 2013</w:t>
+      </w:r>
+    </w:p>
+    <w:p>
+      <w:pPr>
+        <w:pStyle w:val="BodyText"/>
+      </w:pPr>
+      <w:r>
+        <w:t xml:space="preserve">Responsible for urban agriculture R&amp;D. I worked with five other people, developing agricultural strategies to maximize food production inside buildings using hydroponic systems.</w:t>
+      </w:r>
+    </w:p>
+    <w:p>
+      <w:pPr>
+        <w:pStyle w:val="BodyText"/>
+      </w:pPr>
+      <w:r>
+        <w:rPr>
+          <w:b/>
+        </w:rPr>
+        <w:t xml:space="preserve">Environmental Engineer</w:t>
+      </w:r>
+      <w:r>
+        <w:t xml:space="preserve"> </w:t>
+      </w:r>
+      <w:r>
+        <w:t xml:space="preserve">at</w:t>
+      </w:r>
+      <w:r>
+        <w:t xml:space="preserve"> </w:t>
+      </w:r>
+      <w:hyperlink r:id="rId44">
+        <w:r>
+          <w:rPr>
+            <w:rStyle w:val="Hyperlink"/>
+            <w:i/>
+          </w:rPr>
+          <w:t xml:space="preserve">Aqualogy (AGBAR group)</w:t>
         </w:r>
       </w:hyperlink>
       <w:r>
@@ -980,7 +712,7 @@
         <w:t xml:space="preserve"> </w:t>
       </w:r>
       <w:r>
-        <w:t xml:space="preserve">2010 -– 2011</w:t>
+        <w:t xml:space="preserve">Sep 2011 -- Sep 2012</w:t>
       </w:r>
     </w:p>
     <w:p>
@@ -988,62 +720,34 @@
         <w:pStyle w:val="BodyText"/>
       </w:pPr>
       <w:r>
-        <w:t xml:space="preserve">Master thesis</w:t>
-      </w:r>
-      <w:r>
-        <w:t xml:space="preserve"> </w:t>
-      </w:r>
-      <w:r>
-        <w:rPr>
-          <w:i/>
-        </w:rPr>
-        <w:t xml:space="preserve">"Development of an Environmental Management System under the European EMAS Regulation"</w:t>
-      </w:r>
-      <w:r>
-        <w:t xml:space="preserve">.</w:t>
-      </w:r>
-    </w:p>
-    <w:p>
-      <w:pPr>
-        <w:pStyle w:val="BodyText"/>
+        <w:t xml:space="preserve">Responsible for conducting compliance checks to enforce European laws regarding water treatment. I also designed a working methodology for the analysis of biological quality parameters of Spanish rivers.</w:t>
+      </w:r>
+    </w:p>
+    <w:p>
+      <w:pPr>
+        <w:pStyle w:val="Heading2"/>
+      </w:pPr>
+      <w:bookmarkStart w:id="45" w:name="education"/>
+      <w:bookmarkEnd w:id="45"/>
+      <w:r>
+        <w:t xml:space="preserve">Education</w:t>
+      </w:r>
+    </w:p>
+    <w:p>
+      <w:pPr>
+        <w:pStyle w:val="FirstParagraph"/>
       </w:pPr>
       <w:r>
         <w:rPr>
           <w:b/>
         </w:rPr>
-        <w:t xml:space="preserve">M.Sc Agricultural Engineering</w:t>
-      </w:r>
-      <w:r>
-        <w:t xml:space="preserve"> </w:t>
-      </w:r>
-      <w:r>
-        <w:t xml:space="preserve">at</w:t>
-      </w:r>
-      <w:r>
-        <w:t xml:space="preserve"> </w:t>
-      </w:r>
-      <w:hyperlink r:id="rId41">
-        <w:r>
-          <w:rPr>
-            <w:rStyle w:val="Hyperlink"/>
-          </w:rPr>
-          <w:t xml:space="preserve">Technical University of Madrid</w:t>
-        </w:r>
-      </w:hyperlink>
-      <w:r>
-        <w:t xml:space="preserve"> </w:t>
-      </w:r>
-      <w:r>
-        <w:rPr>
-          <w:i/>
-        </w:rPr>
-        <w:t xml:space="preserve">(Madrid, Spain)</w:t>
-      </w:r>
-      <w:r>
-        <w:t xml:space="preserve"> </w:t>
-      </w:r>
-      <w:r>
-        <w:t xml:space="preserve">2000 -- 2008</w:t>
+        <w:t xml:space="preserve">Software Development Self-Training</w:t>
+      </w:r>
+      <w:r>
+        <w:t xml:space="preserve"> </w:t>
+      </w:r>
+      <w:r>
+        <w:t xml:space="preserve">Jan 2016 -- Ongoing</w:t>
       </w:r>
     </w:p>
     <w:p>
@@ -1051,29 +755,7 @@
         <w:pStyle w:val="BodyText"/>
       </w:pPr>
       <w:r>
-        <w:t xml:space="preserve">My final year project,</w:t>
-      </w:r>
-      <w:r>
-        <w:t xml:space="preserve"> </w:t>
-      </w:r>
-      <w:r>
-        <w:rPr>
-          <w:i/>
-        </w:rPr>
-        <w:t xml:space="preserve">"Iberian Pig Value Chain Analysis"</w:t>
-      </w:r>
-      <w:r>
-        <w:t xml:space="preserve">, received an outstanding qualification.</w:t>
-      </w:r>
-    </w:p>
-    <w:p>
-      <w:pPr>
-        <w:pStyle w:val="Heading2"/>
-      </w:pPr>
-      <w:bookmarkStart w:id="44" w:name="other-information"/>
-      <w:bookmarkEnd w:id="44"/>
-      <w:r>
-        <w:t xml:space="preserve">Other information</w:t>
+        <w:t xml:space="preserve">I'm improving my software development skills using online sources and books. Currently I'm working on side projects focusing on:</w:t>
       </w:r>
     </w:p>
     <w:p>
@@ -1085,7 +767,7 @@
         </w:numPr>
       </w:pPr>
       <w:r>
-        <w:t xml:space="preserve">Email: blanca.mendizabal.perello@gmail.com</w:t>
+        <w:t xml:space="preserve">Single-page apps using React</w:t>
       </w:r>
     </w:p>
     <w:p>
@@ -1097,7 +779,7 @@
         </w:numPr>
       </w:pPr>
       <w:r>
-        <w:t xml:space="preserve">English (professional working proficiency).</w:t>
+        <w:t xml:space="preserve">APIs using Express, Sinatra, or Ruby on Rails</w:t>
       </w:r>
     </w:p>
     <w:p>
@@ -1109,14 +791,285 @@
         </w:numPr>
       </w:pPr>
       <w:r>
-        <w:t xml:space="preserve">Spanish (native).</w:t>
+        <w:t xml:space="preserve">Algorithms and data structures</w:t>
+      </w:r>
+    </w:p>
+    <w:p>
+      <w:pPr>
+        <w:pStyle w:val="FirstParagraph"/>
+      </w:pPr>
+      <w:r>
+        <w:rPr>
+          <w:b/>
+        </w:rPr>
+        <w:t xml:space="preserve">Onsite Software Development Bootcamp</w:t>
+      </w:r>
+      <w:r>
+        <w:t xml:space="preserve"> </w:t>
+      </w:r>
+      <w:r>
+        <w:t xml:space="preserve">at</w:t>
+      </w:r>
+      <w:r>
+        <w:t xml:space="preserve"> </w:t>
+      </w:r>
+      <w:hyperlink r:id="rId22">
+        <w:r>
+          <w:rPr>
+            <w:rStyle w:val="Hyperlink"/>
+          </w:rPr>
+          <w:t xml:space="preserve">Makers Academy</w:t>
+        </w:r>
+      </w:hyperlink>
+      <w:r>
+        <w:t xml:space="preserve"> </w:t>
+      </w:r>
+      <w:r>
+        <w:rPr>
+          <w:i/>
+        </w:rPr>
+        <w:t xml:space="preserve">(London, UK)</w:t>
+      </w:r>
+      <w:r>
+        <w:t xml:space="preserve"> </w:t>
+      </w:r>
+      <w:r>
+        <w:t xml:space="preserve">Aug 2016 -- Dec 2016</w:t>
+      </w:r>
+    </w:p>
+    <w:p>
+      <w:pPr>
+        <w:pStyle w:val="BodyText"/>
+      </w:pPr>
+      <w:r>
+        <w:t xml:space="preserve">Highly-selective 12-week full-time program (and 4-week pre-course), emphasizing:</w:t>
       </w:r>
     </w:p>
     <w:p>
       <w:pPr>
         <w:pStyle w:val="Compact"/>
         <w:numPr>
-          <w:numId w:val="1002"/>
+          <w:numId w:val="1003"/>
+          <w:ilvl w:val="0"/>
+        </w:numPr>
+      </w:pPr>
+      <w:r>
+        <w:t xml:space="preserve">Front-end development (JavaScript, React)</w:t>
+      </w:r>
+    </w:p>
+    <w:p>
+      <w:pPr>
+        <w:pStyle w:val="Compact"/>
+        <w:numPr>
+          <w:numId w:val="1003"/>
+          <w:ilvl w:val="0"/>
+        </w:numPr>
+      </w:pPr>
+      <w:r>
+        <w:t xml:space="preserve">Back-end development (Ruby, Ruby on Rails, Node.js)</w:t>
+      </w:r>
+    </w:p>
+    <w:p>
+      <w:pPr>
+        <w:pStyle w:val="Compact"/>
+        <w:numPr>
+          <w:numId w:val="1003"/>
+          <w:ilvl w:val="0"/>
+        </w:numPr>
+      </w:pPr>
+      <w:r>
+        <w:t xml:space="preserve">Pair-programming</w:t>
+      </w:r>
+    </w:p>
+    <w:p>
+      <w:pPr>
+        <w:pStyle w:val="Compact"/>
+        <w:numPr>
+          <w:numId w:val="1003"/>
+          <w:ilvl w:val="0"/>
+        </w:numPr>
+      </w:pPr>
+      <w:r>
+        <w:t xml:space="preserve">Test-driven development</w:t>
+      </w:r>
+    </w:p>
+    <w:p>
+      <w:pPr>
+        <w:pStyle w:val="Compact"/>
+        <w:numPr>
+          <w:numId w:val="1003"/>
+          <w:ilvl w:val="0"/>
+        </w:numPr>
+      </w:pPr>
+      <w:r>
+        <w:t xml:space="preserve">Object-oriented design</w:t>
+      </w:r>
+    </w:p>
+    <w:p>
+      <w:pPr>
+        <w:pStyle w:val="Compact"/>
+        <w:numPr>
+          <w:numId w:val="1003"/>
+          <w:ilvl w:val="0"/>
+        </w:numPr>
+      </w:pPr>
+      <w:r>
+        <w:t xml:space="preserve">Agile methodologies</w:t>
+      </w:r>
+    </w:p>
+    <w:p>
+      <w:pPr>
+        <w:pStyle w:val="FirstParagraph"/>
+      </w:pPr>
+      <w:r>
+        <w:rPr>
+          <w:b/>
+        </w:rPr>
+        <w:t xml:space="preserve">M.Sc. Environmental Engineering and Management</w:t>
+      </w:r>
+      <w:r>
+        <w:t xml:space="preserve"> </w:t>
+      </w:r>
+      <w:r>
+        <w:t xml:space="preserve">at</w:t>
+      </w:r>
+      <w:r>
+        <w:t xml:space="preserve"> </w:t>
+      </w:r>
+      <w:hyperlink r:id="rId46">
+        <w:r>
+          <w:rPr>
+            <w:rStyle w:val="Hyperlink"/>
+          </w:rPr>
+          <w:t xml:space="preserve">EOI Business School</w:t>
+        </w:r>
+      </w:hyperlink>
+      <w:r>
+        <w:t xml:space="preserve"> </w:t>
+      </w:r>
+      <w:r>
+        <w:rPr>
+          <w:i/>
+        </w:rPr>
+        <w:t xml:space="preserve">(Madrid, Spain)</w:t>
+      </w:r>
+      <w:r>
+        <w:t xml:space="preserve"> </w:t>
+      </w:r>
+      <w:r>
+        <w:t xml:space="preserve">2010 -– 2011</w:t>
+      </w:r>
+    </w:p>
+    <w:p>
+      <w:pPr>
+        <w:pStyle w:val="BodyText"/>
+      </w:pPr>
+      <w:r>
+        <w:t xml:space="preserve">Master thesis</w:t>
+      </w:r>
+      <w:r>
+        <w:t xml:space="preserve"> </w:t>
+      </w:r>
+      <w:r>
+        <w:rPr>
+          <w:i/>
+        </w:rPr>
+        <w:t xml:space="preserve">"Development of an Environmental Management System under the European EMAS Regulation"</w:t>
+      </w:r>
+      <w:r>
+        <w:t xml:space="preserve">.</w:t>
+      </w:r>
+    </w:p>
+    <w:p>
+      <w:pPr>
+        <w:pStyle w:val="BodyText"/>
+      </w:pPr>
+      <w:r>
+        <w:rPr>
+          <w:b/>
+        </w:rPr>
+        <w:t xml:space="preserve">M.Sc Agricultural Engineering</w:t>
+      </w:r>
+      <w:r>
+        <w:t xml:space="preserve"> </w:t>
+      </w:r>
+      <w:r>
+        <w:t xml:space="preserve">at</w:t>
+      </w:r>
+      <w:r>
+        <w:t xml:space="preserve"> </w:t>
+      </w:r>
+      <w:hyperlink r:id="rId47">
+        <w:r>
+          <w:rPr>
+            <w:rStyle w:val="Hyperlink"/>
+          </w:rPr>
+          <w:t xml:space="preserve">Technical University of Madrid</w:t>
+        </w:r>
+      </w:hyperlink>
+      <w:r>
+        <w:t xml:space="preserve"> </w:t>
+      </w:r>
+      <w:r>
+        <w:rPr>
+          <w:i/>
+        </w:rPr>
+        <w:t xml:space="preserve">(Madrid, Spain)</w:t>
+      </w:r>
+      <w:r>
+        <w:t xml:space="preserve"> </w:t>
+      </w:r>
+      <w:r>
+        <w:t xml:space="preserve">2000 -- 2008</w:t>
+      </w:r>
+    </w:p>
+    <w:p>
+      <w:pPr>
+        <w:pStyle w:val="BodyText"/>
+      </w:pPr>
+      <w:r>
+        <w:t xml:space="preserve">My final year project,</w:t>
+      </w:r>
+      <w:r>
+        <w:t xml:space="preserve"> </w:t>
+      </w:r>
+      <w:r>
+        <w:rPr>
+          <w:i/>
+        </w:rPr>
+        <w:t xml:space="preserve">"Iberian Pig Value Chain Analysis"</w:t>
+      </w:r>
+      <w:r>
+        <w:t xml:space="preserve">, received an outstanding qualification.</w:t>
+      </w:r>
+    </w:p>
+    <w:p>
+      <w:pPr>
+        <w:pStyle w:val="Heading2"/>
+      </w:pPr>
+      <w:bookmarkStart w:id="48" w:name="other-information"/>
+      <w:bookmarkEnd w:id="48"/>
+      <w:r>
+        <w:t xml:space="preserve">Other information</w:t>
+      </w:r>
+    </w:p>
+    <w:p>
+      <w:pPr>
+        <w:pStyle w:val="Compact"/>
+        <w:numPr>
+          <w:numId w:val="1004"/>
+          <w:ilvl w:val="0"/>
+        </w:numPr>
+      </w:pPr>
+      <w:r>
+        <w:t xml:space="preserve">English (professional working proficiency), Spanish (native).</w:t>
+      </w:r>
+    </w:p>
+    <w:p>
+      <w:pPr>
+        <w:pStyle w:val="Compact"/>
+        <w:numPr>
+          <w:numId w:val="1004"/>
           <w:ilvl w:val="0"/>
         </w:numPr>
       </w:pPr>
@@ -1232,7 +1185,7 @@
     </w:lvl>
   </w:abstractNum>
   <w:abstractNum w:abstractNumId="990">
-    <w:nsid w:val="a8449b04"/>
+    <w:nsid w:val="52d3d5de"/>
     <w:multiLevelType w:val="multilevel"/>
     <w:lvl w:ilvl="0">
       <w:numFmt w:val="bullet"/>
@@ -1313,7 +1266,7 @@
     </w:lvl>
   </w:abstractNum>
   <w:abstractNum w:abstractNumId="991">
-    <w:nsid w:val="91222d87"/>
+    <w:nsid w:val="5ad8711c"/>
     <w:multiLevelType w:val="multilevel"/>
     <w:lvl w:ilvl="0">
       <w:numFmt w:val="bullet"/>
@@ -1403,6 +1356,12 @@
     <w:abstractNumId w:val="991"/>
   </w:num>
   <w:num w:numId="1002">
+    <w:abstractNumId w:val="991"/>
+  </w:num>
+  <w:num w:numId="1003">
+    <w:abstractNumId w:val="991"/>
+  </w:num>
+  <w:num w:numId="1004">
     <w:abstractNumId w:val="991"/>
   </w:num>
 </w:numbering>

</xml_diff>

<commit_message>
Update toolchain, and move sections around in the README
</commit_message>
<xml_diff>
--- a/docs/index.docx
+++ b/docs/index.docx
@@ -4,12 +4,22 @@
   <w:body>
     <w:p>
       <w:pPr>
-        <w:pStyle w:val="Heading1"/>
-      </w:pPr>
-      <w:bookmarkStart w:id="21" w:name="blanca-mendizabal-perello"/>
-      <w:bookmarkEnd w:id="21"/>
-      <w:r>
-        <w:t xml:space="preserve">Blanca Mendizabal Perello</w:t>
+        <w:pStyle w:val="Title"/>
+      </w:pPr>
+      <w:r>
+        <w:t xml:space="preserve">Blanca</w:t>
+      </w:r>
+      <w:r>
+        <w:t xml:space="preserve"> </w:t>
+      </w:r>
+      <w:r>
+        <w:t xml:space="preserve">Mendizabal</w:t>
+      </w:r>
+      <w:r>
+        <w:t xml:space="preserve"> </w:t>
+      </w:r>
+      <w:r>
+        <w:t xml:space="preserve">Perello</w:t>
       </w:r>
     </w:p>
     <w:p>
@@ -17,14 +27,14 @@
         <w:pStyle w:val="FirstParagraph"/>
       </w:pPr>
       <w:r>
-        <w:t xml:space="preserve">I'm a full-stack software developer, currently focused on Ruby on Rails, Node and modern front-end technologies such as React. Enthusiastic learner, strong communicator, and reliable team player.</w:t>
+        <w:t xml:space="preserve">I’m a full-stack software developer, currently focused on Ruby on Rails, Node and modern front-end technologies such as React. Enthusiastic learner, strong communicator, and reliable team player.</w:t>
       </w:r>
     </w:p>
     <w:p>
       <w:pPr>
         <w:pStyle w:val="BodyText"/>
       </w:pPr>
-      <w:hyperlink r:id="rId22">
+      <w:hyperlink r:id="rId21">
         <w:r>
           <w:rPr>
             <w:rStyle w:val="Hyperlink"/>
@@ -41,7 +51,7 @@
       <w:r>
         <w:t xml:space="preserve"> </w:t>
       </w:r>
-      <w:hyperlink r:id="rId23">
+      <w:hyperlink r:id="rId22">
         <w:r>
           <w:rPr>
             <w:rStyle w:val="Hyperlink"/>
@@ -58,7 +68,7 @@
       <w:r>
         <w:t xml:space="preserve"> </w:t>
       </w:r>
-      <w:hyperlink r:id="rId24">
+      <w:hyperlink r:id="rId23">
         <w:r>
           <w:rPr>
             <w:rStyle w:val="Hyperlink"/>
@@ -75,7 +85,7 @@
       <w:r>
         <w:t xml:space="preserve"> </w:t>
       </w:r>
-      <w:hyperlink r:id="rId25">
+      <w:hyperlink r:id="rId24">
         <w:r>
           <w:rPr>
             <w:rStyle w:val="Hyperlink"/>
@@ -92,7 +102,7 @@
       <w:r>
         <w:t xml:space="preserve"> </w:t>
       </w:r>
-      <w:hyperlink r:id="rId26">
+      <w:hyperlink r:id="rId25">
         <w:r>
           <w:rPr>
             <w:rStyle w:val="Hyperlink"/>
@@ -109,7 +119,7 @@
       <w:r>
         <w:t xml:space="preserve"> </w:t>
       </w:r>
-      <w:hyperlink r:id="rId27">
+      <w:hyperlink r:id="rId26">
         <w:r>
           <w:rPr>
             <w:rStyle w:val="Hyperlink"/>
@@ -122,11 +132,397 @@
       <w:pPr>
         <w:pStyle w:val="Heading2"/>
       </w:pPr>
-      <w:bookmarkStart w:id="28" w:name="personal-projects"/>
+      <w:bookmarkStart w:id="27" w:name="skills"/>
+      <w:r>
+        <w:t xml:space="preserve">Skills</w:t>
+      </w:r>
+      <w:bookmarkEnd w:id="27"/>
+    </w:p>
+    <w:p>
+      <w:pPr>
+        <w:pStyle w:val="FirstParagraph"/>
+      </w:pPr>
+      <w:r>
+        <w:rPr>
+          <w:b/>
+        </w:rPr>
+        <w:t xml:space="preserve">Technical:</w:t>
+      </w:r>
+      <w:r>
+        <w:t xml:space="preserve"> </w:t>
+      </w:r>
+      <w:r>
+        <w:t xml:space="preserve">Front-end development (JavaScript, React) | Back-end development (Ruby, Ruby on Rails, Node.js) | Pair-programming | Test-driven development | Object-oriented design | Agile methodologies</w:t>
+      </w:r>
+    </w:p>
+    <w:p>
+      <w:pPr>
+        <w:pStyle w:val="BodyText"/>
+      </w:pPr>
+      <w:r>
+        <w:rPr>
+          <w:b/>
+        </w:rPr>
+        <w:t xml:space="preserve">Behavioral:</w:t>
+      </w:r>
+      <w:r>
+        <w:t xml:space="preserve"> </w:t>
+      </w:r>
+      <w:r>
+        <w:t xml:space="preserve">Project management | Problem solving | Adaptability | Communication and collaboration | Empathy</w:t>
+      </w:r>
+    </w:p>
+    <w:p>
+      <w:pPr>
+        <w:pStyle w:val="Heading2"/>
+      </w:pPr>
+      <w:bookmarkStart w:id="28" w:name="experience"/>
+      <w:r>
+        <w:t xml:space="preserve">Experience</w:t>
+      </w:r>
       <w:bookmarkEnd w:id="28"/>
+    </w:p>
+    <w:p>
+      <w:pPr>
+        <w:pStyle w:val="FirstParagraph"/>
+      </w:pPr>
+      <w:r>
+        <w:rPr>
+          <w:b/>
+        </w:rPr>
+        <w:t xml:space="preserve">Front-end Developer</w:t>
+      </w:r>
+      <w:r>
+        <w:t xml:space="preserve"> </w:t>
+      </w:r>
+      <w:r>
+        <w:t xml:space="preserve">at</w:t>
+      </w:r>
+      <w:r>
+        <w:t xml:space="preserve"> </w:t>
+      </w:r>
+      <w:hyperlink r:id="rId29">
+        <w:r>
+          <w:rPr>
+            <w:rStyle w:val="Hyperlink"/>
+            <w:i/>
+          </w:rPr>
+          <w:t xml:space="preserve">DevHub</w:t>
+        </w:r>
+      </w:hyperlink>
+      <w:r>
+        <w:t xml:space="preserve"> </w:t>
+      </w:r>
+      <w:r>
+        <w:rPr>
+          <w:i/>
+        </w:rPr>
+        <w:t xml:space="preserve">(Seattle, US)</w:t>
+      </w:r>
+      <w:r>
+        <w:t xml:space="preserve"> </w:t>
+      </w:r>
+      <w:r>
+        <w:t xml:space="preserve">Sep 2017 – Now</w:t>
+      </w:r>
+    </w:p>
+    <w:p>
+      <w:pPr>
+        <w:pStyle w:val="Compact"/>
+        <w:numPr>
+          <w:numId w:val="1001"/>
+          <w:ilvl w:val="0"/>
+        </w:numPr>
+      </w:pPr>
+      <w:r>
+        <w:t xml:space="preserve">Fixed and updated the front-end testing framework to allow continuous integration using CircleCI.</w:t>
+      </w:r>
+    </w:p>
+    <w:p>
+      <w:pPr>
+        <w:pStyle w:val="Compact"/>
+        <w:numPr>
+          <w:numId w:val="1001"/>
+          <w:ilvl w:val="0"/>
+        </w:numPr>
+      </w:pPr>
+      <w:r>
+        <w:t xml:space="preserve">Built new features on the company’s main product according to client specifications.</w:t>
+      </w:r>
+    </w:p>
+    <w:p>
+      <w:pPr>
+        <w:pStyle w:val="Compact"/>
+        <w:numPr>
+          <w:numId w:val="1001"/>
+          <w:ilvl w:val="0"/>
+        </w:numPr>
+      </w:pPr>
+      <w:r>
+        <w:t xml:space="preserve">Refactored the main codebase, built using Backbone and CoffeeScript, splitting code that referred to different projects in order to make it cleaner and more readable to future developers.</w:t>
+      </w:r>
+    </w:p>
+    <w:p>
+      <w:pPr>
+        <w:pStyle w:val="Compact"/>
+        <w:numPr>
+          <w:numId w:val="1001"/>
+          <w:ilvl w:val="0"/>
+        </w:numPr>
+      </w:pPr>
+      <w:r>
+        <w:t xml:space="preserve">Improved internal documentation on front-end testing and workflow checklist for new hires.</w:t>
+      </w:r>
+    </w:p>
+    <w:p>
+      <w:pPr>
+        <w:pStyle w:val="FirstParagraph"/>
+      </w:pPr>
+      <w:r>
+        <w:rPr>
+          <w:b/>
+        </w:rPr>
+        <w:t xml:space="preserve">Sustainability Consultant</w:t>
+      </w:r>
+      <w:r>
+        <w:t xml:space="preserve"> </w:t>
+      </w:r>
+      <w:r>
+        <w:t xml:space="preserve">at</w:t>
+      </w:r>
+      <w:r>
+        <w:t xml:space="preserve"> </w:t>
+      </w:r>
+      <w:hyperlink r:id="rId30">
+        <w:r>
+          <w:rPr>
+            <w:rStyle w:val="Hyperlink"/>
+            <w:i/>
+          </w:rPr>
+          <w:t xml:space="preserve">Little Bee Community</w:t>
+        </w:r>
+      </w:hyperlink>
+      <w:r>
+        <w:t xml:space="preserve"> </w:t>
+      </w:r>
+      <w:r>
+        <w:rPr>
+          <w:i/>
+        </w:rPr>
+        <w:t xml:space="preserve">(London, UK)</w:t>
+      </w:r>
+      <w:r>
+        <w:t xml:space="preserve"> </w:t>
+      </w:r>
+      <w:r>
+        <w:t xml:space="preserve">Oct 2013 – Aug 2016</w:t>
+      </w:r>
+    </w:p>
+    <w:p>
+      <w:pPr>
+        <w:pStyle w:val="Compact"/>
+        <w:numPr>
+          <w:numId w:val="1002"/>
+          <w:ilvl w:val="0"/>
+        </w:numPr>
+      </w:pPr>
+      <w:r>
+        <w:t xml:space="preserve">Led a three-year-long project in Africa, defining weekly tasks and monthly milestones, as well as tracking and managing costs and suppliers ensuring goals were met on time and on budget.</w:t>
+      </w:r>
+    </w:p>
+    <w:p>
+      <w:pPr>
+        <w:pStyle w:val="Compact"/>
+        <w:numPr>
+          <w:numId w:val="1002"/>
+          <w:ilvl w:val="0"/>
+        </w:numPr>
+      </w:pPr>
+      <w:r>
+        <w:t xml:space="preserve">Co-designed and launched a hydroponic urban farm in London that reduced crop’s water needs by 90% and doubled its yield, gaining buy-in from a range of local stakeholders.</w:t>
+      </w:r>
+    </w:p>
+    <w:p>
+      <w:pPr>
+        <w:pStyle w:val="Compact"/>
+        <w:numPr>
+          <w:numId w:val="1002"/>
+          <w:ilvl w:val="0"/>
+        </w:numPr>
+      </w:pPr>
+      <w:r>
+        <w:t xml:space="preserve">Reported directly to the CEO, and managed and mentored a team of four interns.</w:t>
+      </w:r>
+    </w:p>
+    <w:p>
+      <w:pPr>
+        <w:pStyle w:val="Compact"/>
+        <w:numPr>
+          <w:numId w:val="1002"/>
+          <w:ilvl w:val="0"/>
+        </w:numPr>
+      </w:pPr>
+      <w:r>
+        <w:t xml:space="preserve">Played a lead role in developing impact frameworks and reports.</w:t>
+      </w:r>
+    </w:p>
+    <w:p>
+      <w:pPr>
+        <w:pStyle w:val="FirstParagraph"/>
+      </w:pPr>
+      <w:r>
+        <w:rPr>
+          <w:b/>
+        </w:rPr>
+        <w:t xml:space="preserve">Agricultural Engineer</w:t>
+      </w:r>
+      <w:r>
+        <w:t xml:space="preserve"> </w:t>
+      </w:r>
+      <w:r>
+        <w:t xml:space="preserve">at</w:t>
+      </w:r>
+      <w:r>
+        <w:t xml:space="preserve"> </w:t>
+      </w:r>
+      <w:hyperlink r:id="rId31">
+        <w:r>
+          <w:rPr>
+            <w:rStyle w:val="Hyperlink"/>
+            <w:i/>
+          </w:rPr>
+          <w:t xml:space="preserve">Battle McCarthy</w:t>
+        </w:r>
+      </w:hyperlink>
+      <w:r>
+        <w:t xml:space="preserve"> </w:t>
+      </w:r>
+      <w:r>
+        <w:rPr>
+          <w:i/>
+        </w:rPr>
+        <w:t xml:space="preserve">(London, UK)</w:t>
+      </w:r>
+      <w:r>
+        <w:t xml:space="preserve"> </w:t>
+      </w:r>
+      <w:r>
+        <w:t xml:space="preserve">Jan 2013 – Oct 2013</w:t>
+      </w:r>
+    </w:p>
+    <w:p>
+      <w:pPr>
+        <w:pStyle w:val="Compact"/>
+        <w:numPr>
+          <w:numId w:val="1003"/>
+          <w:ilvl w:val="0"/>
+        </w:numPr>
+      </w:pPr>
+      <w:r>
+        <w:t xml:space="preserve">Led efforts to maximize food production using hydroponics.</w:t>
+      </w:r>
+    </w:p>
+    <w:p>
+      <w:pPr>
+        <w:pStyle w:val="Compact"/>
+        <w:numPr>
+          <w:numId w:val="1003"/>
+          <w:ilvl w:val="0"/>
+        </w:numPr>
+      </w:pPr>
+      <w:r>
+        <w:t xml:space="preserve">Taught myself Photoshop, InDesign, and Illustrator.</w:t>
+      </w:r>
+    </w:p>
+    <w:p>
+      <w:pPr>
+        <w:pStyle w:val="Compact"/>
+        <w:numPr>
+          <w:numId w:val="1003"/>
+          <w:ilvl w:val="0"/>
+        </w:numPr>
+      </w:pPr>
+      <w:r>
+        <w:t xml:space="preserve">Created appealing diagrams for shortlisted landscaping competitions and corporate materials.</w:t>
+      </w:r>
+    </w:p>
+    <w:p>
+      <w:pPr>
+        <w:pStyle w:val="FirstParagraph"/>
+      </w:pPr>
+      <w:r>
+        <w:rPr>
+          <w:b/>
+        </w:rPr>
+        <w:t xml:space="preserve">Environmental Engineer</w:t>
+      </w:r>
+      <w:r>
+        <w:t xml:space="preserve"> </w:t>
+      </w:r>
+      <w:r>
+        <w:t xml:space="preserve">at</w:t>
+      </w:r>
+      <w:r>
+        <w:t xml:space="preserve"> </w:t>
+      </w:r>
+      <w:hyperlink r:id="rId32">
+        <w:r>
+          <w:rPr>
+            <w:rStyle w:val="Hyperlink"/>
+            <w:i/>
+          </w:rPr>
+          <w:t xml:space="preserve">Aqualogy (AGBAR group)</w:t>
+        </w:r>
+      </w:hyperlink>
+      <w:r>
+        <w:t xml:space="preserve"> </w:t>
+      </w:r>
+      <w:r>
+        <w:rPr>
+          <w:i/>
+        </w:rPr>
+        <w:t xml:space="preserve">(Madrid, Spain)</w:t>
+      </w:r>
+      <w:r>
+        <w:t xml:space="preserve"> </w:t>
+      </w:r>
+      <w:r>
+        <w:t xml:space="preserve">Sep 2011 – Sep 2012</w:t>
+      </w:r>
+    </w:p>
+    <w:p>
+      <w:pPr>
+        <w:pStyle w:val="Compact"/>
+        <w:numPr>
+          <w:numId w:val="1004"/>
+          <w:ilvl w:val="0"/>
+        </w:numPr>
+      </w:pPr>
+      <w:r>
+        <w:t xml:space="preserve">Conducted compliance checks to enforce European laws regarding water treatment.</w:t>
+      </w:r>
+    </w:p>
+    <w:p>
+      <w:pPr>
+        <w:pStyle w:val="Compact"/>
+        <w:numPr>
+          <w:numId w:val="1004"/>
+          <w:ilvl w:val="0"/>
+        </w:numPr>
+      </w:pPr>
+      <w:r>
+        <w:t xml:space="preserve">Designed a working methodology for the analysis of biological quality parameters of Spanish rivers that ensured best practices on sample collection.</w:t>
+      </w:r>
+    </w:p>
+    <w:p>
+      <w:pPr>
+        <w:pStyle w:val="Heading2"/>
+      </w:pPr>
+      <w:bookmarkStart w:id="33" w:name="personal-projects"/>
       <w:r>
         <w:t xml:space="preserve">Personal projects</w:t>
       </w:r>
+      <w:bookmarkEnd w:id="33"/>
     </w:p>
     <w:p>
       <w:pPr>
@@ -138,7 +534,7 @@
       <w:r>
         <w:t xml:space="preserve"> </w:t>
       </w:r>
-      <w:hyperlink r:id="rId29">
+      <w:hyperlink r:id="rId34">
         <w:r>
           <w:rPr>
             <w:rStyle w:val="Hyperlink"/>
@@ -155,7 +551,7 @@
       <w:r>
         <w:t xml:space="preserve"> </w:t>
       </w:r>
-      <w:hyperlink r:id="rId25">
+      <w:hyperlink r:id="rId24">
         <w:r>
           <w:rPr>
             <w:rStyle w:val="Hyperlink"/>
@@ -174,7 +570,7 @@
       <w:pPr>
         <w:pStyle w:val="BodyText"/>
       </w:pPr>
-      <w:hyperlink r:id="rId30">
+      <w:hyperlink r:id="rId35">
         <w:r>
           <w:rPr>
             <w:rStyle w:val="Hyperlink"/>
@@ -187,7 +583,7 @@
         <w:t xml:space="preserve"> </w:t>
       </w:r>
       <w:r>
-        <w:t xml:space="preserve">--</w:t>
+        <w:t xml:space="preserve">–</w:t>
       </w:r>
       <w:r>
         <w:t xml:space="preserve"> </w:t>
@@ -202,14 +598,14 @@
         <w:t xml:space="preserve"> </w:t>
       </w:r>
       <w:r>
-        <w:t xml:space="preserve">-- 45 days</w:t>
-      </w:r>
-    </w:p>
-    <w:p>
-      <w:pPr>
-        <w:pStyle w:val="Compact"/>
-        <w:numPr>
-          <w:numId w:val="1001"/>
+        <w:t xml:space="preserve">– 45 days</w:t>
+      </w:r>
+    </w:p>
+    <w:p>
+      <w:pPr>
+        <w:pStyle w:val="Compact"/>
+        <w:numPr>
+          <w:numId w:val="1005"/>
           <w:ilvl w:val="0"/>
         </w:numPr>
       </w:pPr>
@@ -221,7 +617,7 @@
       <w:pPr>
         <w:pStyle w:val="Compact"/>
         <w:numPr>
-          <w:numId w:val="1001"/>
+          <w:numId w:val="1005"/>
           <w:ilvl w:val="0"/>
         </w:numPr>
       </w:pPr>
@@ -233,7 +629,7 @@
       <w:pPr>
         <w:pStyle w:val="Compact"/>
         <w:numPr>
-          <w:numId w:val="1001"/>
+          <w:numId w:val="1005"/>
           <w:ilvl w:val="0"/>
         </w:numPr>
       </w:pPr>
@@ -245,7 +641,7 @@
       <w:pPr>
         <w:pStyle w:val="Compact"/>
         <w:numPr>
-          <w:numId w:val="1001"/>
+          <w:numId w:val="1005"/>
           <w:ilvl w:val="0"/>
         </w:numPr>
       </w:pPr>
@@ -257,7 +653,7 @@
       <w:pPr>
         <w:pStyle w:val="Compact"/>
         <w:numPr>
-          <w:numId w:val="1001"/>
+          <w:numId w:val="1005"/>
           <w:ilvl w:val="0"/>
         </w:numPr>
       </w:pPr>
@@ -269,7 +665,7 @@
       <w:pPr>
         <w:pStyle w:val="Compact"/>
         <w:numPr>
-          <w:numId w:val="1001"/>
+          <w:numId w:val="1005"/>
           <w:ilvl w:val="0"/>
         </w:numPr>
       </w:pPr>
@@ -279,7 +675,7 @@
       <w:r>
         <w:t xml:space="preserve"> </w:t>
       </w:r>
-      <w:hyperlink r:id="rId30">
+      <w:hyperlink r:id="rId35">
         <w:r>
           <w:rPr>
             <w:rStyle w:val="Hyperlink"/>
@@ -292,7 +688,7 @@
       <w:pPr>
         <w:pStyle w:val="Compact"/>
         <w:numPr>
-          <w:numId w:val="1001"/>
+          <w:numId w:val="1005"/>
           <w:ilvl w:val="0"/>
         </w:numPr>
       </w:pPr>
@@ -302,7 +698,7 @@
       <w:r>
         <w:t xml:space="preserve"> </w:t>
       </w:r>
-      <w:hyperlink r:id="rId31">
+      <w:hyperlink r:id="rId36">
         <w:r>
           <w:rPr>
             <w:rStyle w:val="Hyperlink"/>
@@ -315,20 +711,20 @@
       <w:pPr>
         <w:pStyle w:val="FirstParagraph"/>
       </w:pPr>
-      <w:hyperlink r:id="rId32">
+      <w:hyperlink r:id="rId37">
         <w:r>
           <w:rPr>
             <w:rStyle w:val="Hyperlink"/>
             <w:b/>
           </w:rPr>
-          <w:t xml:space="preserve">CSS playground</w:t>
+          <w:t xml:space="preserve">CSS Playground</w:t>
         </w:r>
       </w:hyperlink>
       <w:r>
         <w:t xml:space="preserve"> </w:t>
       </w:r>
       <w:r>
-        <w:t xml:space="preserve">--</w:t>
+        <w:t xml:space="preserve">–</w:t>
       </w:r>
       <w:r>
         <w:t xml:space="preserve"> </w:t>
@@ -343,14 +739,14 @@
         <w:t xml:space="preserve"> </w:t>
       </w:r>
       <w:r>
-        <w:t xml:space="preserve">-- 10 days -- Final project at Makers Academy</w:t>
-      </w:r>
-    </w:p>
-    <w:p>
-      <w:pPr>
-        <w:pStyle w:val="Compact"/>
-        <w:numPr>
-          <w:numId w:val="1002"/>
+        <w:t xml:space="preserve">– 10 days – Final project at Makers Academy</w:t>
+      </w:r>
+    </w:p>
+    <w:p>
+      <w:pPr>
+        <w:pStyle w:val="Compact"/>
+        <w:numPr>
+          <w:numId w:val="1006"/>
           <w:ilvl w:val="0"/>
         </w:numPr>
       </w:pPr>
@@ -362,7 +758,7 @@
       <w:pPr>
         <w:pStyle w:val="Compact"/>
         <w:numPr>
-          <w:numId w:val="1002"/>
+          <w:numId w:val="1006"/>
           <w:ilvl w:val="0"/>
         </w:numPr>
       </w:pPr>
@@ -374,7 +770,7 @@
       <w:pPr>
         <w:pStyle w:val="Compact"/>
         <w:numPr>
-          <w:numId w:val="1002"/>
+          <w:numId w:val="1006"/>
           <w:ilvl w:val="0"/>
         </w:numPr>
       </w:pPr>
@@ -386,7 +782,7 @@
       <w:pPr>
         <w:pStyle w:val="Compact"/>
         <w:numPr>
-          <w:numId w:val="1002"/>
+          <w:numId w:val="1006"/>
           <w:ilvl w:val="0"/>
         </w:numPr>
       </w:pPr>
@@ -398,7 +794,7 @@
       <w:pPr>
         <w:pStyle w:val="Compact"/>
         <w:numPr>
-          <w:numId w:val="1002"/>
+          <w:numId w:val="1006"/>
           <w:ilvl w:val="0"/>
         </w:numPr>
       </w:pPr>
@@ -408,7 +804,7 @@
       <w:r>
         <w:t xml:space="preserve"> </w:t>
       </w:r>
-      <w:hyperlink r:id="rId33">
+      <w:hyperlink r:id="rId38">
         <w:r>
           <w:rPr>
             <w:rStyle w:val="Hyperlink"/>
@@ -421,7 +817,7 @@
       <w:pPr>
         <w:pStyle w:val="Compact"/>
         <w:numPr>
-          <w:numId w:val="1002"/>
+          <w:numId w:val="1006"/>
           <w:ilvl w:val="0"/>
         </w:numPr>
       </w:pPr>
@@ -431,7 +827,7 @@
       <w:r>
         <w:t xml:space="preserve"> </w:t>
       </w:r>
-      <w:hyperlink r:id="rId34">
+      <w:hyperlink r:id="rId39">
         <w:r>
           <w:rPr>
             <w:rStyle w:val="Hyperlink"/>
@@ -444,7 +840,7 @@
       <w:pPr>
         <w:pStyle w:val="FirstParagraph"/>
       </w:pPr>
-      <w:hyperlink r:id="rId35">
+      <w:hyperlink r:id="rId40">
         <w:r>
           <w:rPr>
             <w:rStyle w:val="Hyperlink"/>
@@ -457,7 +853,7 @@
         <w:t xml:space="preserve"> </w:t>
       </w:r>
       <w:r>
-        <w:t xml:space="preserve">--</w:t>
+        <w:t xml:space="preserve">–</w:t>
       </w:r>
       <w:r>
         <w:t xml:space="preserve"> </w:t>
@@ -472,26 +868,26 @@
         <w:t xml:space="preserve"> </w:t>
       </w:r>
       <w:r>
-        <w:t xml:space="preserve">-- 5 days</w:t>
-      </w:r>
-    </w:p>
-    <w:p>
-      <w:pPr>
-        <w:pStyle w:val="Compact"/>
-        <w:numPr>
-          <w:numId w:val="1003"/>
-          <w:ilvl w:val="0"/>
-        </w:numPr>
-      </w:pPr>
-      <w:r>
-        <w:t xml:space="preserve">A SPA that retrieves images from the Flickr API so users can search for pictures that match their search.</w:t>
-      </w:r>
-    </w:p>
-    <w:p>
-      <w:pPr>
-        <w:pStyle w:val="Compact"/>
-        <w:numPr>
-          <w:numId w:val="1003"/>
+        <w:t xml:space="preserve">– 5 days</w:t>
+      </w:r>
+    </w:p>
+    <w:p>
+      <w:pPr>
+        <w:pStyle w:val="Compact"/>
+        <w:numPr>
+          <w:numId w:val="1007"/>
+          <w:ilvl w:val="0"/>
+        </w:numPr>
+      </w:pPr>
+      <w:r>
+        <w:t xml:space="preserve">A SPA that retrieves images from the Flickr API so users can search for pictures.</w:t>
+      </w:r>
+    </w:p>
+    <w:p>
+      <w:pPr>
+        <w:pStyle w:val="Compact"/>
+        <w:numPr>
+          <w:numId w:val="1007"/>
           <w:ilvl w:val="0"/>
         </w:numPr>
       </w:pPr>
@@ -503,7 +899,7 @@
       <w:pPr>
         <w:pStyle w:val="Compact"/>
         <w:numPr>
-          <w:numId w:val="1003"/>
+          <w:numId w:val="1007"/>
           <w:ilvl w:val="0"/>
         </w:numPr>
       </w:pPr>
@@ -515,7 +911,7 @@
       <w:pPr>
         <w:pStyle w:val="Compact"/>
         <w:numPr>
-          <w:numId w:val="1003"/>
+          <w:numId w:val="1007"/>
           <w:ilvl w:val="0"/>
         </w:numPr>
       </w:pPr>
@@ -525,7 +921,7 @@
       <w:r>
         <w:t xml:space="preserve"> </w:t>
       </w:r>
-      <w:hyperlink r:id="rId36">
+      <w:hyperlink r:id="rId41">
         <w:r>
           <w:rPr>
             <w:rStyle w:val="Hyperlink"/>
@@ -538,7 +934,7 @@
       <w:pPr>
         <w:pStyle w:val="Compact"/>
         <w:numPr>
-          <w:numId w:val="1003"/>
+          <w:numId w:val="1007"/>
           <w:ilvl w:val="0"/>
         </w:numPr>
       </w:pPr>
@@ -548,7 +944,7 @@
       <w:r>
         <w:t xml:space="preserve"> </w:t>
       </w:r>
-      <w:hyperlink r:id="rId37">
+      <w:hyperlink r:id="rId42">
         <w:r>
           <w:rPr>
             <w:rStyle w:val="Hyperlink"/>
@@ -561,305 +957,11 @@
       <w:pPr>
         <w:pStyle w:val="Heading2"/>
       </w:pPr>
-      <w:bookmarkStart w:id="38" w:name="skills"/>
-      <w:bookmarkEnd w:id="38"/>
-      <w:r>
-        <w:t xml:space="preserve">Skills</w:t>
-      </w:r>
-    </w:p>
-    <w:p>
-      <w:pPr>
-        <w:pStyle w:val="FirstParagraph"/>
-      </w:pPr>
-      <w:r>
-        <w:rPr>
-          <w:b/>
-        </w:rPr>
-        <w:t xml:space="preserve">Technical:</w:t>
-      </w:r>
-      <w:r>
-        <w:t xml:space="preserve"> </w:t>
-      </w:r>
-      <w:r>
-        <w:t xml:space="preserve">Front-end development (JavaScript, React) | Back-end development (Ruby, Ruby on Rails, Node.js) | Pair-programming | Test-driven development | Object-oriented design | Agile methodologies</w:t>
-      </w:r>
-    </w:p>
-    <w:p>
-      <w:pPr>
-        <w:pStyle w:val="BodyText"/>
-      </w:pPr>
-      <w:r>
-        <w:rPr>
-          <w:b/>
-        </w:rPr>
-        <w:t xml:space="preserve">Behavioral:</w:t>
-      </w:r>
-      <w:r>
-        <w:t xml:space="preserve"> </w:t>
-      </w:r>
-      <w:r>
-        <w:t xml:space="preserve">Project management | Problem solving | Adaptability | Communication and collaboration | Empathy | Creativity</w:t>
-      </w:r>
-    </w:p>
-    <w:p>
-      <w:pPr>
-        <w:pStyle w:val="Heading2"/>
-      </w:pPr>
-      <w:bookmarkStart w:id="39" w:name="experience"/>
-      <w:bookmarkEnd w:id="39"/>
-      <w:r>
-        <w:t xml:space="preserve">Experience</w:t>
-      </w:r>
-    </w:p>
-    <w:p>
-      <w:pPr>
-        <w:pStyle w:val="FirstParagraph"/>
-      </w:pPr>
-      <w:r>
-        <w:rPr>
-          <w:b/>
-        </w:rPr>
-        <w:t xml:space="preserve">Sustainability Consultant</w:t>
-      </w:r>
-      <w:r>
-        <w:t xml:space="preserve"> </w:t>
-      </w:r>
-      <w:r>
-        <w:t xml:space="preserve">at</w:t>
-      </w:r>
-      <w:r>
-        <w:t xml:space="preserve"> </w:t>
-      </w:r>
-      <w:hyperlink r:id="rId40">
-        <w:r>
-          <w:rPr>
-            <w:rStyle w:val="Hyperlink"/>
-            <w:i/>
-          </w:rPr>
-          <w:t xml:space="preserve">Little Bee Community</w:t>
-        </w:r>
-      </w:hyperlink>
-      <w:r>
-        <w:t xml:space="preserve"> </w:t>
-      </w:r>
-      <w:r>
-        <w:rPr>
-          <w:i/>
-        </w:rPr>
-        <w:t xml:space="preserve">(London, UK)</w:t>
-      </w:r>
-      <w:r>
-        <w:t xml:space="preserve"> </w:t>
-      </w:r>
-      <w:r>
-        <w:t xml:space="preserve">Oct 2013 -- Aug 2016</w:t>
-      </w:r>
-    </w:p>
-    <w:p>
-      <w:pPr>
-        <w:pStyle w:val="Compact"/>
-        <w:numPr>
-          <w:numId w:val="1004"/>
-          <w:ilvl w:val="0"/>
-        </w:numPr>
-      </w:pPr>
-      <w:r>
-        <w:t xml:space="preserve">Led a three-year-long project in Africa, defining weekly tasks and monthly milestones, as well as tracking and managing costs and suppliers ensuring goals were met on time and on budget.</w:t>
-      </w:r>
-    </w:p>
-    <w:p>
-      <w:pPr>
-        <w:pStyle w:val="Compact"/>
-        <w:numPr>
-          <w:numId w:val="1004"/>
-          <w:ilvl w:val="0"/>
-        </w:numPr>
-      </w:pPr>
-      <w:r>
-        <w:t xml:space="preserve">Co-designed and launched a hydroponic urban farm in London that reduced crop's water needs by 90% and doubled its yield, gaining buy-in from a range of local stakeholders.</w:t>
-      </w:r>
-    </w:p>
-    <w:p>
-      <w:pPr>
-        <w:pStyle w:val="Compact"/>
-        <w:numPr>
-          <w:numId w:val="1004"/>
-          <w:ilvl w:val="0"/>
-        </w:numPr>
-      </w:pPr>
-      <w:r>
-        <w:t xml:space="preserve">Reported directly to the CEO, and managed and mentored a team of four interns.</w:t>
-      </w:r>
-    </w:p>
-    <w:p>
-      <w:pPr>
-        <w:pStyle w:val="Compact"/>
-        <w:numPr>
-          <w:numId w:val="1004"/>
-          <w:ilvl w:val="0"/>
-        </w:numPr>
-      </w:pPr>
-      <w:r>
-        <w:t xml:space="preserve">Played a lead role in developing impact frameworks and reports.</w:t>
-      </w:r>
-    </w:p>
-    <w:p>
-      <w:pPr>
-        <w:pStyle w:val="FirstParagraph"/>
-      </w:pPr>
-      <w:r>
-        <w:rPr>
-          <w:b/>
-        </w:rPr>
-        <w:t xml:space="preserve">Agricultural Engineer</w:t>
-      </w:r>
-      <w:r>
-        <w:t xml:space="preserve"> </w:t>
-      </w:r>
-      <w:r>
-        <w:t xml:space="preserve">at</w:t>
-      </w:r>
-      <w:r>
-        <w:t xml:space="preserve"> </w:t>
-      </w:r>
-      <w:hyperlink r:id="rId41">
-        <w:r>
-          <w:rPr>
-            <w:rStyle w:val="Hyperlink"/>
-            <w:i/>
-          </w:rPr>
-          <w:t xml:space="preserve">Battle McCarthy</w:t>
-        </w:r>
-      </w:hyperlink>
-      <w:r>
-        <w:t xml:space="preserve"> </w:t>
-      </w:r>
-      <w:r>
-        <w:rPr>
-          <w:i/>
-        </w:rPr>
-        <w:t xml:space="preserve">(London, UK)</w:t>
-      </w:r>
-      <w:r>
-        <w:t xml:space="preserve"> </w:t>
-      </w:r>
-      <w:r>
-        <w:t xml:space="preserve">Jan 2013 -- Oct 2013</w:t>
-      </w:r>
-    </w:p>
-    <w:p>
-      <w:pPr>
-        <w:pStyle w:val="Compact"/>
-        <w:numPr>
-          <w:numId w:val="1005"/>
-          <w:ilvl w:val="0"/>
-        </w:numPr>
-      </w:pPr>
-      <w:r>
-        <w:t xml:space="preserve">Led efforts to maximize food production using hydroponics, on a team of three landscape architects and one engineer.</w:t>
-      </w:r>
-    </w:p>
-    <w:p>
-      <w:pPr>
-        <w:pStyle w:val="Compact"/>
-        <w:numPr>
-          <w:numId w:val="1005"/>
-          <w:ilvl w:val="0"/>
-        </w:numPr>
-      </w:pPr>
-      <w:r>
-        <w:t xml:space="preserve">Taught myself Photoshop, InDesign, and Illustrator.</w:t>
-      </w:r>
-    </w:p>
-    <w:p>
-      <w:pPr>
-        <w:pStyle w:val="Compact"/>
-        <w:numPr>
-          <w:numId w:val="1005"/>
-          <w:ilvl w:val="0"/>
-        </w:numPr>
-      </w:pPr>
-      <w:r>
-        <w:t xml:space="preserve">Created appealing diagrams for shortlisted landscaping competitions and corporate marketing materials.</w:t>
-      </w:r>
-    </w:p>
-    <w:p>
-      <w:pPr>
-        <w:pStyle w:val="FirstParagraph"/>
-      </w:pPr>
-      <w:r>
-        <w:rPr>
-          <w:b/>
-        </w:rPr>
-        <w:t xml:space="preserve">Environmental Engineer</w:t>
-      </w:r>
-      <w:r>
-        <w:t xml:space="preserve"> </w:t>
-      </w:r>
-      <w:r>
-        <w:t xml:space="preserve">at</w:t>
-      </w:r>
-      <w:r>
-        <w:t xml:space="preserve"> </w:t>
-      </w:r>
-      <w:hyperlink r:id="rId42">
-        <w:r>
-          <w:rPr>
-            <w:rStyle w:val="Hyperlink"/>
-            <w:i/>
-          </w:rPr>
-          <w:t xml:space="preserve">Aqualogy (AGBAR group)</w:t>
-        </w:r>
-      </w:hyperlink>
-      <w:r>
-        <w:t xml:space="preserve"> </w:t>
-      </w:r>
-      <w:r>
-        <w:rPr>
-          <w:i/>
-        </w:rPr>
-        <w:t xml:space="preserve">(Madrid, Spain)</w:t>
-      </w:r>
-      <w:r>
-        <w:t xml:space="preserve"> </w:t>
-      </w:r>
-      <w:r>
-        <w:t xml:space="preserve">Sep 2011 -- Sep 2012</w:t>
-      </w:r>
-    </w:p>
-    <w:p>
-      <w:pPr>
-        <w:pStyle w:val="Compact"/>
-        <w:numPr>
-          <w:numId w:val="1006"/>
-          <w:ilvl w:val="0"/>
-        </w:numPr>
-      </w:pPr>
-      <w:r>
-        <w:t xml:space="preserve">Conducted compliance checks to enforce European laws regarding water treatment.</w:t>
-      </w:r>
-    </w:p>
-    <w:p>
-      <w:pPr>
-        <w:pStyle w:val="Compact"/>
-        <w:numPr>
-          <w:numId w:val="1006"/>
-          <w:ilvl w:val="0"/>
-        </w:numPr>
-      </w:pPr>
-      <w:r>
-        <w:t xml:space="preserve">Designed a working methodology for the analysis of biological quality parameters of Spanish rivers that ensured best practices on sample collection.</w:t>
-      </w:r>
-    </w:p>
-    <w:p>
-      <w:pPr>
-        <w:pStyle w:val="Heading2"/>
-      </w:pPr>
       <w:bookmarkStart w:id="43" w:name="education"/>
+      <w:r>
+        <w:t xml:space="preserve">Education</w:t>
+      </w:r>
       <w:bookmarkEnd w:id="43"/>
-      <w:r>
-        <w:t xml:space="preserve">Education</w:t>
-      </w:r>
     </w:p>
     <w:p>
       <w:pPr>
@@ -875,7 +977,7 @@
         <w:t xml:space="preserve"> </w:t>
       </w:r>
       <w:r>
-        <w:t xml:space="preserve">Jan 2016 -- Ongoing</w:t>
+        <w:t xml:space="preserve">Jan 2016 – Now</w:t>
       </w:r>
     </w:p>
     <w:p>
@@ -890,36 +992,12 @@
       <w:pPr>
         <w:pStyle w:val="Compact"/>
         <w:numPr>
-          <w:numId w:val="1007"/>
-          <w:ilvl w:val="0"/>
-        </w:numPr>
-      </w:pPr>
-      <w:r>
-        <w:t xml:space="preserve">Single-page apps using React</w:t>
-      </w:r>
-    </w:p>
-    <w:p>
-      <w:pPr>
-        <w:pStyle w:val="Compact"/>
-        <w:numPr>
-          <w:numId w:val="1007"/>
-          <w:ilvl w:val="0"/>
-        </w:numPr>
-      </w:pPr>
-      <w:r>
-        <w:t xml:space="preserve">APIs using Express, Sinatra, or Ruby on Rails</w:t>
-      </w:r>
-    </w:p>
-    <w:p>
-      <w:pPr>
-        <w:pStyle w:val="Compact"/>
-        <w:numPr>
-          <w:numId w:val="1007"/>
-          <w:ilvl w:val="0"/>
-        </w:numPr>
-      </w:pPr>
-      <w:r>
-        <w:t xml:space="preserve">Algorithms and data structures</w:t>
+          <w:numId w:val="1008"/>
+          <w:ilvl w:val="0"/>
+        </w:numPr>
+      </w:pPr>
+      <w:r>
+        <w:t xml:space="preserve">Single-page apps using React; APIs using Express, Sinatra, or Ruby on Rails; algorithms and data structures.</w:t>
       </w:r>
     </w:p>
     <w:p>
@@ -962,14 +1040,14 @@
         <w:t xml:space="preserve"> </w:t>
       </w:r>
       <w:r>
-        <w:t xml:space="preserve">Aug 2016 -- Dec 2016</w:t>
-      </w:r>
-    </w:p>
-    <w:p>
-      <w:pPr>
-        <w:pStyle w:val="Compact"/>
-        <w:numPr>
-          <w:numId w:val="1008"/>
+        <w:t xml:space="preserve">Aug 2016 – Dec 2016</w:t>
+      </w:r>
+    </w:p>
+    <w:p>
+      <w:pPr>
+        <w:pStyle w:val="Compact"/>
+        <w:numPr>
+          <w:numId w:val="1009"/>
           <w:ilvl w:val="0"/>
         </w:numPr>
       </w:pPr>
@@ -1008,7 +1086,7 @@
       <w:pPr>
         <w:pStyle w:val="Compact"/>
         <w:numPr>
-          <w:numId w:val="1008"/>
+          <w:numId w:val="1009"/>
           <w:ilvl w:val="0"/>
         </w:numPr>
       </w:pPr>
@@ -1028,7 +1106,7 @@
         <w:t xml:space="preserve"> </w:t>
       </w:r>
       <w:r>
-        <w:t xml:space="preserve">by helping classmates with their assignments and projects, including offering insights regarding libraries, JavaScript language quirks, and proper data flow. I also started my own blog, which I maintained weekly during the course and won the final competition.</w:t>
+        <w:t xml:space="preserve">by helping classmates with their assignments and questions. I also started my own blog, which I maintained weekly during the course and won the final competition.</w:t>
       </w:r>
     </w:p>
     <w:p>
@@ -1071,7 +1149,7 @@
         <w:t xml:space="preserve"> </w:t>
       </w:r>
       <w:r>
-        <w:t xml:space="preserve">2010 -– 2011</w:t>
+        <w:t xml:space="preserve">2010 – 2011</w:t>
       </w:r>
     </w:p>
     <w:p>
@@ -1114,12 +1192,16 @@
         <w:t xml:space="preserve"> </w:t>
       </w:r>
       <w:r>
-        <w:t xml:space="preserve">2000 -- 2008</w:t>
+        <w:t xml:space="preserve">2000 – 2008</w:t>
       </w:r>
     </w:p>
     <w:sectPr/>
   </w:body>
 </w:document>
+</file>
+
+<file path=word/comments.xml><?xml version="1.0" encoding="utf-8"?>
+<w:comments xmlns:w="http://schemas.openxmlformats.org/wordprocessingml/2006/main" xmlns:m="http://schemas.openxmlformats.org/officeDocument/2006/math" xmlns:r="http://schemas.openxmlformats.org/officeDocument/2006/relationships" xmlns:o="urn:schemas-microsoft-com:office:office" xmlns:v="urn:schemas-microsoft-com:vml" xmlns:w10="urn:schemas-microsoft-com:office:word" xmlns:a="http://schemas.openxmlformats.org/drawingml/2006/main" xmlns:pic="http://schemas.openxmlformats.org/drawingml/2006/picture" xmlns:wp="http://schemas.openxmlformats.org/drawingml/2006/wordprocessingDrawing"/>
 </file>
 
 <file path=word/footnotes.xml><?xml version="1.0" encoding="utf-8"?>
@@ -1143,8 +1225,8 @@
 
 <file path=word/numbering.xml><?xml version="1.0" encoding="utf-8"?>
 <w:numbering xmlns:w="http://schemas.openxmlformats.org/wordprocessingml/2006/main">
-  <w:abstractNum w:abstractNumId="0">
-    <w:nsid w:val="e17f69ba"/>
+  <w:abstractNum w:abstractNumId="990">
+    <w:nsid w:val="170cd2de"/>
     <w:multiLevelType w:val="multilevel"/>
     <w:lvl w:ilvl="0">
       <w:numFmt w:val="bullet"/>
@@ -1223,9 +1305,31 @@
         <w:ind w:left="4800" w:hanging="480"/>
       </w:pPr>
     </w:lvl>
+    <w:lvl w:ilvl="7">
+      <w:numFmt w:val="bullet"/>
+      <w:lvlText w:val=" "/>
+      <w:lvlJc w:val="left"/>
+      <w:pPr>
+        <w:tabs>
+          <w:tab w:val="num" w:pos="5040"/>
+        </w:tabs>
+        <w:ind w:left="5520" w:hanging="480"/>
+      </w:pPr>
+    </w:lvl>
+    <w:lvl w:ilvl="8">
+      <w:numFmt w:val="bullet"/>
+      <w:lvlText w:val=" "/>
+      <w:lvlJc w:val="left"/>
+      <w:pPr>
+        <w:tabs>
+          <w:tab w:val="num" w:pos="5760"/>
+        </w:tabs>
+        <w:ind w:left="6240" w:hanging="480"/>
+      </w:pPr>
+    </w:lvl>
   </w:abstractNum>
   <w:abstractNum w:abstractNumId="990">
-    <w:nsid w:val="3db72881"/>
+    <w:nsid w:val="1bfe37c3"/>
     <w:multiLevelType w:val="multilevel"/>
     <w:lvl w:ilvl="0">
       <w:numFmt w:val="bullet"/>
@@ -1304,9 +1408,31 @@
         <w:ind w:left="4800" w:hanging="480"/>
       </w:pPr>
     </w:lvl>
+    <w:lvl w:ilvl="7">
+      <w:numFmt w:val="bullet"/>
+      <w:lvlText w:val=" "/>
+      <w:lvlJc w:val="left"/>
+      <w:pPr>
+        <w:tabs>
+          <w:tab w:val="num" w:pos="5040"/>
+        </w:tabs>
+        <w:ind w:left="5520" w:hanging="480"/>
+      </w:pPr>
+    </w:lvl>
+    <w:lvl w:ilvl="8">
+      <w:numFmt w:val="bullet"/>
+      <w:lvlText w:val=" "/>
+      <w:lvlJc w:val="left"/>
+      <w:pPr>
+        <w:tabs>
+          <w:tab w:val="num" w:pos="5760"/>
+        </w:tabs>
+        <w:ind w:left="6240" w:hanging="480"/>
+      </w:pPr>
+    </w:lvl>
   </w:abstractNum>
   <w:abstractNum w:abstractNumId="991">
-    <w:nsid w:val="5e6c7b38"/>
+    <w:nsid w:val="f75c139e"/>
     <w:multiLevelType w:val="multilevel"/>
     <w:lvl w:ilvl="0">
       <w:numFmt w:val="bullet"/>
@@ -1385,9 +1511,31 @@
         <w:ind w:left="4800" w:hanging="480"/>
       </w:pPr>
     </w:lvl>
+    <w:lvl w:ilvl="7">
+      <w:numFmt w:val="bullet"/>
+      <w:lvlText w:val="–"/>
+      <w:lvlJc w:val="left"/>
+      <w:pPr>
+        <w:tabs>
+          <w:tab w:val="num" w:pos="5040"/>
+        </w:tabs>
+        <w:ind w:left="5520" w:hanging="480"/>
+      </w:pPr>
+    </w:lvl>
+    <w:lvl w:ilvl="8">
+      <w:numFmt w:val="bullet"/>
+      <w:lvlText w:val="•"/>
+      <w:lvlJc w:val="left"/>
+      <w:pPr>
+        <w:tabs>
+          <w:tab w:val="num" w:pos="5760"/>
+        </w:tabs>
+        <w:ind w:left="6240" w:hanging="480"/>
+      </w:pPr>
+    </w:lvl>
   </w:abstractNum>
-  <w:num w:numId="1">
-    <w:abstractNumId w:val="0"/>
+  <w:num w:numId="1000">
+    <w:abstractNumId w:val="990"/>
   </w:num>
   <w:num w:numId="1000">
     <w:abstractNumId w:val="990"/>
@@ -1416,6 +1564,9 @@
   <w:num w:numId="1008">
     <w:abstractNumId w:val="991"/>
   </w:num>
+  <w:num w:numId="1009">
+    <w:abstractNumId w:val="991"/>
+  </w:num>
 </w:numbering>
 </file>
 
@@ -1672,6 +1823,66 @@
       <w:szCs w:val="24"/>
     </w:rPr>
   </w:style>
+  <w:style w:type="paragraph" w:styleId="Heading7">
+    <w:name w:val="Heading 7"/>
+    <w:basedOn w:val="Normal"/>
+    <w:next w:val="BodyText"/>
+    <w:uiPriority w:val="9"/>
+    <w:unhideWhenUsed/>
+    <w:qFormat/>
+    <w:pPr>
+      <w:keepNext/>
+      <w:keepLines/>
+      <w:spacing w:before="200" w:after="0"/>
+      <w:outlineLvl w:val="6"/>
+    </w:pPr>
+    <w:rPr>
+      <w:rFonts w:asciiTheme="majorHAnsi" w:eastAsiaTheme="majorEastAsia" w:hAnsiTheme="majorHAnsi" w:cstheme="majorBidi"/>
+      <w:color w:val="4F81BD" w:themeColor="accent1"/>
+      <w:sz w:val="24"/>
+      <w:szCs w:val="24"/>
+    </w:rPr>
+  </w:style>
+  <w:style w:type="paragraph" w:styleId="Heading8">
+    <w:name w:val="Heading 8"/>
+    <w:basedOn w:val="Normal"/>
+    <w:next w:val="BodyText"/>
+    <w:uiPriority w:val="9"/>
+    <w:unhideWhenUsed/>
+    <w:qFormat/>
+    <w:pPr>
+      <w:keepNext/>
+      <w:keepLines/>
+      <w:spacing w:before="200" w:after="0"/>
+      <w:outlineLvl w:val="7"/>
+    </w:pPr>
+    <w:rPr>
+      <w:rFonts w:asciiTheme="majorHAnsi" w:eastAsiaTheme="majorEastAsia" w:hAnsiTheme="majorHAnsi" w:cstheme="majorBidi"/>
+      <w:color w:val="4F81BD" w:themeColor="accent1"/>
+      <w:sz w:val="24"/>
+      <w:szCs w:val="24"/>
+    </w:rPr>
+  </w:style>
+  <w:style w:type="paragraph" w:styleId="Heading9">
+    <w:name w:val="Heading 9"/>
+    <w:basedOn w:val="Normal"/>
+    <w:next w:val="BodyText"/>
+    <w:uiPriority w:val="9"/>
+    <w:unhideWhenUsed/>
+    <w:qFormat/>
+    <w:pPr>
+      <w:keepNext/>
+      <w:keepLines/>
+      <w:spacing w:before="200" w:after="0"/>
+      <w:outlineLvl w:val="8"/>
+    </w:pPr>
+    <w:rPr>
+      <w:rFonts w:asciiTheme="majorHAnsi" w:eastAsiaTheme="majorEastAsia" w:hAnsiTheme="majorHAnsi" w:cstheme="majorBidi"/>
+      <w:color w:val="4F81BD" w:themeColor="accent1"/>
+      <w:sz w:val="24"/>
+      <w:szCs w:val="24"/>
+    </w:rPr>
+  </w:style>
   <w:style w:type="paragraph" w:styleId="BlockText">
     <w:name w:val="Block Text"/>
     <w:basedOn w:val="BodyText"/>
@@ -1703,8 +1914,9 @@
     <w:semiHidden/>
     <w:unhideWhenUsed/>
   </w:style>
-  <w:style w:type="table" w:default="1" w:styleId="TableNormal">
-    <w:name w:val="Normal Table"/>
+  <w:style w:type="table" w:default="1" w:styleId="Table">
+    <w:name w:val="Table"/>
+    <w:basedOn w:val="TableNormal"/>
     <w:semiHidden/>
     <w:unhideWhenUsed/>
     <w:qFormat/>
@@ -1761,8 +1973,8 @@
     <w:name w:val="Figure"/>
     <w:basedOn w:val="Normal"/>
   </w:style>
-  <w:style w:type="paragraph" w:customStyle="1" w:styleId="FigureWithCaption">
-    <w:name w:val="Figure with Caption"/>
+  <w:style w:type="paragraph" w:customStyle="1" w:styleId="CaptionedFigure">
+    <w:name w:val="Captioned Figure"/>
     <w:basedOn w:val="Figure"/>
     <w:pPr>
       <w:keepNext/>

</xml_diff>

<commit_message>
Update resume with Microsoft experience
</commit_message>
<xml_diff>
--- a/docs/index.docx
+++ b/docs/index.docx
@@ -27,7 +27,7 @@
         <w:pStyle w:val="FirstParagraph"/>
       </w:pPr>
       <w:r>
-        <w:t xml:space="preserve">I’m a full-stack software developer, currently focused on Ruby on Rails, Node and modern front-end technologies such as React. Enthusiastic learner, strong communicator, and reliable team player.</w:t>
+        <w:t xml:space="preserve">I’m a full-stack software developer, currently focused on modern front-end technologies such as React; Node, and Ruby on Rails. Enthusiastic learner, strong communicator, and reliable team player.</w:t>
       </w:r>
     </w:p>
     <w:p>
@@ -190,6 +190,151 @@
         <w:rPr>
           <w:b/>
         </w:rPr>
+        <w:t xml:space="preserve">Front-end Developer</w:t>
+      </w:r>
+      <w:r>
+        <w:t xml:space="preserve"> </w:t>
+      </w:r>
+      <w:r>
+        <w:t xml:space="preserve">at</w:t>
+      </w:r>
+      <w:r>
+        <w:t xml:space="preserve"> </w:t>
+      </w:r>
+      <w:hyperlink r:id="rId28">
+        <w:r>
+          <w:rPr>
+            <w:rStyle w:val="Hyperlink"/>
+            <w:i/>
+          </w:rPr>
+          <w:t xml:space="preserve">Microsoft</w:t>
+        </w:r>
+      </w:hyperlink>
+      <w:r>
+        <w:rPr>
+          <w:i/>
+        </w:rPr>
+        <w:t xml:space="preserve"> </w:t>
+      </w:r>
+      <w:r>
+        <w:rPr>
+          <w:i/>
+        </w:rPr>
+        <w:t xml:space="preserve">via</w:t>
+      </w:r>
+      <w:r>
+        <w:rPr>
+          <w:i/>
+        </w:rPr>
+        <w:t xml:space="preserve"> </w:t>
+      </w:r>
+      <w:hyperlink r:id="rId29">
+        <w:r>
+          <w:rPr>
+            <w:rStyle w:val="Hyperlink"/>
+            <w:i/>
+          </w:rPr>
+          <w:t xml:space="preserve">VTeamLabs</w:t>
+        </w:r>
+      </w:hyperlink>
+      <w:r>
+        <w:t xml:space="preserve"> </w:t>
+      </w:r>
+      <w:r>
+        <w:rPr>
+          <w:i/>
+        </w:rPr>
+        <w:t xml:space="preserve">(Seattle, US)</w:t>
+      </w:r>
+      <w:r>
+        <w:t xml:space="preserve"> </w:t>
+      </w:r>
+      <w:r>
+        <w:t xml:space="preserve">May 2019 – Now</w:t>
+      </w:r>
+    </w:p>
+    <w:p>
+      <w:pPr>
+        <w:pStyle w:val="Compact"/>
+        <w:numPr>
+          <w:numId w:val="1001"/>
+          <w:ilvl w:val="0"/>
+        </w:numPr>
+      </w:pPr>
+      <w:r>
+        <w:t xml:space="preserve">Performed accessibility audits for</w:t>
+      </w:r>
+      <w:r>
+        <w:t xml:space="preserve"> </w:t>
+      </w:r>
+      <w:hyperlink r:id="rId30">
+        <w:r>
+          <w:rPr>
+            <w:rStyle w:val="Hyperlink"/>
+          </w:rPr>
+          <w:t xml:space="preserve">Microsoft Learn</w:t>
+        </w:r>
+      </w:hyperlink>
+      <w:r>
+        <w:t xml:space="preserve">.</w:t>
+      </w:r>
+    </w:p>
+    <w:p>
+      <w:pPr>
+        <w:pStyle w:val="Compact"/>
+        <w:numPr>
+          <w:numId w:val="1001"/>
+          <w:ilvl w:val="0"/>
+        </w:numPr>
+      </w:pPr>
+      <w:r>
+        <w:t xml:space="preserve">Implemented new features and functionality on the main MS Learn codebase, built using TypeScript.</w:t>
+      </w:r>
+    </w:p>
+    <w:p>
+      <w:pPr>
+        <w:pStyle w:val="Compact"/>
+        <w:numPr>
+          <w:numId w:val="1001"/>
+          <w:ilvl w:val="0"/>
+        </w:numPr>
+      </w:pPr>
+      <w:r>
+        <w:t xml:space="preserve">Improved MS Learn styleguide, showcasing their library of components with live examples.</w:t>
+      </w:r>
+    </w:p>
+    <w:p>
+      <w:pPr>
+        <w:pStyle w:val="Compact"/>
+        <w:numPr>
+          <w:numId w:val="1001"/>
+          <w:ilvl w:val="0"/>
+        </w:numPr>
+      </w:pPr>
+      <w:r>
+        <w:t xml:space="preserve">Implemented a reusable grid component using React, TypeScript, and Fabric UI.</w:t>
+      </w:r>
+    </w:p>
+    <w:p>
+      <w:pPr>
+        <w:pStyle w:val="Compact"/>
+        <w:numPr>
+          <w:numId w:val="1001"/>
+          <w:ilvl w:val="0"/>
+        </w:numPr>
+      </w:pPr>
+      <w:r>
+        <w:t xml:space="preserve">Implemented new UI elements and components to support the MS Learn onboarding experience.</w:t>
+      </w:r>
+    </w:p>
+    <w:p>
+      <w:pPr>
+        <w:pStyle w:val="FirstParagraph"/>
+      </w:pPr>
+      <w:r>
+        <w:rPr>
+          <w:b/>
+        </w:rPr>
         <w:t xml:space="preserve">Author</w:t>
       </w:r>
       <w:r>
@@ -201,7 +346,7 @@
       <w:r>
         <w:t xml:space="preserve"> </w:t>
       </w:r>
-      <w:hyperlink r:id="rId28">
+      <w:hyperlink r:id="rId31">
         <w:r>
           <w:rPr>
             <w:rStyle w:val="Hyperlink"/>
@@ -211,10 +356,13 @@
         </w:r>
       </w:hyperlink>
       <w:r>
+        <w:t xml:space="preserve"> </w:t>
+      </w:r>
+      <w:r>
         <w:rPr>
           <w:i/>
         </w:rPr>
-        <w:t xml:space="preserve"> </w:t>
+        <w:t xml:space="preserve">(Remote)</w:t>
       </w:r>
       <w:r>
         <w:t xml:space="preserve"> </w:t>
@@ -227,7 +375,7 @@
       <w:pPr>
         <w:pStyle w:val="Compact"/>
         <w:numPr>
-          <w:numId w:val="1001"/>
+          <w:numId w:val="1002"/>
           <w:ilvl w:val="0"/>
         </w:numPr>
       </w:pPr>
@@ -237,7 +385,7 @@
       <w:r>
         <w:t xml:space="preserve"> </w:t>
       </w:r>
-      <w:hyperlink r:id="rId29">
+      <w:hyperlink r:id="rId32">
         <w:r>
           <w:rPr>
             <w:rStyle w:val="Hyperlink"/>
@@ -268,7 +416,7 @@
       <w:r>
         <w:t xml:space="preserve"> </w:t>
       </w:r>
-      <w:hyperlink r:id="rId30">
+      <w:hyperlink r:id="rId33">
         <w:r>
           <w:rPr>
             <w:rStyle w:val="Hyperlink"/>
@@ -297,7 +445,7 @@
       <w:pPr>
         <w:pStyle w:val="Compact"/>
         <w:numPr>
-          <w:numId w:val="1002"/>
+          <w:numId w:val="1003"/>
           <w:ilvl w:val="0"/>
         </w:numPr>
       </w:pPr>
@@ -309,7 +457,7 @@
       <w:pPr>
         <w:pStyle w:val="Compact"/>
         <w:numPr>
-          <w:numId w:val="1002"/>
+          <w:numId w:val="1003"/>
           <w:ilvl w:val="0"/>
         </w:numPr>
       </w:pPr>
@@ -321,7 +469,7 @@
       <w:pPr>
         <w:pStyle w:val="Compact"/>
         <w:numPr>
-          <w:numId w:val="1002"/>
+          <w:numId w:val="1003"/>
           <w:ilvl w:val="0"/>
         </w:numPr>
       </w:pPr>
@@ -331,18 +479,6 @@
     </w:p>
     <w:p>
       <w:pPr>
-        <w:pStyle w:val="Compact"/>
-        <w:numPr>
-          <w:numId w:val="1002"/>
-          <w:ilvl w:val="0"/>
-        </w:numPr>
-      </w:pPr>
-      <w:r>
-        <w:t xml:space="preserve">Improved internal documentation on front-end testing and workflow checklist for new hires.</w:t>
-      </w:r>
-    </w:p>
-    <w:p>
-      <w:pPr>
         <w:pStyle w:val="FirstParagraph"/>
       </w:pPr>
       <w:r>
@@ -360,7 +496,7 @@
       <w:r>
         <w:t xml:space="preserve"> </w:t>
       </w:r>
-      <w:hyperlink r:id="rId31">
+      <w:hyperlink r:id="rId34">
         <w:r>
           <w:rPr>
             <w:rStyle w:val="Hyperlink"/>
@@ -389,31 +525,31 @@
       <w:pPr>
         <w:pStyle w:val="Compact"/>
         <w:numPr>
-          <w:numId w:val="1003"/>
-          <w:ilvl w:val="0"/>
-        </w:numPr>
-      </w:pPr>
-      <w:r>
-        <w:t xml:space="preserve">Led a three-year-long project in Africa, defining weekly tasks and monthly milestones, as well as tracking and managing costs and suppliers ensuring goals were met on time and on budget.</w:t>
-      </w:r>
-    </w:p>
-    <w:p>
-      <w:pPr>
-        <w:pStyle w:val="Compact"/>
-        <w:numPr>
-          <w:numId w:val="1003"/>
-          <w:ilvl w:val="0"/>
-        </w:numPr>
-      </w:pPr>
-      <w:r>
-        <w:t xml:space="preserve">Co-designed and launched a hydroponic urban farm in London that reduced crop’s water needs by 90% and doubled its yield, gaining buy-in from a range of local stakeholders.</w:t>
-      </w:r>
-    </w:p>
-    <w:p>
-      <w:pPr>
-        <w:pStyle w:val="Compact"/>
-        <w:numPr>
-          <w:numId w:val="1003"/>
+          <w:numId w:val="1004"/>
+          <w:ilvl w:val="0"/>
+        </w:numPr>
+      </w:pPr>
+      <w:r>
+        <w:t xml:space="preserve">Led a three-year-long project in Africa, defining weekly tasks and monthly milestones, ensuring goals were met on time and on budget.</w:t>
+      </w:r>
+    </w:p>
+    <w:p>
+      <w:pPr>
+        <w:pStyle w:val="Compact"/>
+        <w:numPr>
+          <w:numId w:val="1004"/>
+          <w:ilvl w:val="0"/>
+        </w:numPr>
+      </w:pPr>
+      <w:r>
+        <w:t xml:space="preserve">Co-designed and launched a hydroponic urban farm in London that reduced crop’s water needs by 90% and doubled its yield.</w:t>
+      </w:r>
+    </w:p>
+    <w:p>
+      <w:pPr>
+        <w:pStyle w:val="Compact"/>
+        <w:numPr>
+          <w:numId w:val="1004"/>
           <w:ilvl w:val="0"/>
         </w:numPr>
       </w:pPr>
@@ -425,7 +561,7 @@
       <w:pPr>
         <w:pStyle w:val="Compact"/>
         <w:numPr>
-          <w:numId w:val="1003"/>
+          <w:numId w:val="1004"/>
           <w:ilvl w:val="0"/>
         </w:numPr>
       </w:pPr>
@@ -452,7 +588,7 @@
       <w:r>
         <w:t xml:space="preserve"> </w:t>
       </w:r>
-      <w:hyperlink r:id="rId32">
+      <w:hyperlink r:id="rId35">
         <w:r>
           <w:rPr>
             <w:rStyle w:val="Hyperlink"/>
@@ -481,7 +617,7 @@
       <w:pPr>
         <w:pStyle w:val="Compact"/>
         <w:numPr>
-          <w:numId w:val="1004"/>
+          <w:numId w:val="1005"/>
           <w:ilvl w:val="0"/>
         </w:numPr>
       </w:pPr>
@@ -493,24 +629,12 @@
       <w:pPr>
         <w:pStyle w:val="Compact"/>
         <w:numPr>
-          <w:numId w:val="1004"/>
-          <w:ilvl w:val="0"/>
-        </w:numPr>
-      </w:pPr>
-      <w:r>
-        <w:t xml:space="preserve">Taught myself Photoshop, InDesign, and Illustrator.</w:t>
-      </w:r>
-    </w:p>
-    <w:p>
-      <w:pPr>
-        <w:pStyle w:val="Compact"/>
-        <w:numPr>
-          <w:numId w:val="1004"/>
-          <w:ilvl w:val="0"/>
-        </w:numPr>
-      </w:pPr>
-      <w:r>
-        <w:t xml:space="preserve">Created appealing diagrams for shortlisted landscaping competitions and corporate materials.</w:t>
+          <w:numId w:val="1005"/>
+          <w:ilvl w:val="0"/>
+        </w:numPr>
+      </w:pPr>
+      <w:r>
+        <w:t xml:space="preserve">Created appealing diagrams for shortlisted landscaping competitions.</w:t>
       </w:r>
     </w:p>
     <w:p>
@@ -532,7 +656,7 @@
       <w:r>
         <w:t xml:space="preserve"> </w:t>
       </w:r>
-      <w:hyperlink r:id="rId33">
+      <w:hyperlink r:id="rId36">
         <w:r>
           <w:rPr>
             <w:rStyle w:val="Hyperlink"/>
@@ -561,7 +685,7 @@
       <w:pPr>
         <w:pStyle w:val="Compact"/>
         <w:numPr>
-          <w:numId w:val="1005"/>
+          <w:numId w:val="1006"/>
           <w:ilvl w:val="0"/>
         </w:numPr>
       </w:pPr>
@@ -573,7 +697,7 @@
       <w:pPr>
         <w:pStyle w:val="Compact"/>
         <w:numPr>
-          <w:numId w:val="1005"/>
+          <w:numId w:val="1006"/>
           <w:ilvl w:val="0"/>
         </w:numPr>
       </w:pPr>
@@ -585,11 +709,11 @@
       <w:pPr>
         <w:pStyle w:val="Heading2"/>
       </w:pPr>
-      <w:bookmarkStart w:id="34" w:name="personal-projects"/>
+      <w:bookmarkStart w:id="37" w:name="personal-projects"/>
       <w:r>
         <w:t xml:space="preserve">Personal projects</w:t>
       </w:r>
-      <w:bookmarkEnd w:id="34"/>
+      <w:bookmarkEnd w:id="37"/>
     </w:p>
     <w:p>
       <w:pPr>
@@ -601,7 +725,7 @@
       <w:r>
         <w:t xml:space="preserve"> </w:t>
       </w:r>
-      <w:hyperlink r:id="rId35">
+      <w:hyperlink r:id="rId38">
         <w:r>
           <w:rPr>
             <w:rStyle w:val="Hyperlink"/>
@@ -637,7 +761,7 @@
       <w:pPr>
         <w:pStyle w:val="BodyText"/>
       </w:pPr>
-      <w:hyperlink r:id="rId36">
+      <w:hyperlink r:id="rId39">
         <w:r>
           <w:rPr>
             <w:rStyle w:val="Hyperlink"/>
@@ -672,7 +796,7 @@
       <w:pPr>
         <w:pStyle w:val="Compact"/>
         <w:numPr>
-          <w:numId w:val="1006"/>
+          <w:numId w:val="1007"/>
           <w:ilvl w:val="0"/>
         </w:numPr>
       </w:pPr>
@@ -684,7 +808,7 @@
       <w:pPr>
         <w:pStyle w:val="Compact"/>
         <w:numPr>
-          <w:numId w:val="1006"/>
+          <w:numId w:val="1007"/>
           <w:ilvl w:val="0"/>
         </w:numPr>
       </w:pPr>
@@ -696,7 +820,7 @@
       <w:pPr>
         <w:pStyle w:val="Compact"/>
         <w:numPr>
-          <w:numId w:val="1006"/>
+          <w:numId w:val="1007"/>
           <w:ilvl w:val="0"/>
         </w:numPr>
       </w:pPr>
@@ -708,7 +832,7 @@
       <w:pPr>
         <w:pStyle w:val="Compact"/>
         <w:numPr>
-          <w:numId w:val="1006"/>
+          <w:numId w:val="1007"/>
           <w:ilvl w:val="0"/>
         </w:numPr>
       </w:pPr>
@@ -720,29 +844,20 @@
       <w:pPr>
         <w:pStyle w:val="Compact"/>
         <w:numPr>
-          <w:numId w:val="1006"/>
-          <w:ilvl w:val="0"/>
-        </w:numPr>
-      </w:pPr>
-      <w:r>
-        <w:t xml:space="preserve">Having gained more than 40 users in the first month after being released, it had really good acceptance and received valuable feedback from real users.</w:t>
-      </w:r>
-    </w:p>
-    <w:p>
-      <w:pPr>
-        <w:pStyle w:val="Compact"/>
-        <w:numPr>
-          <w:numId w:val="1006"/>
-          <w:ilvl w:val="0"/>
-        </w:numPr>
-      </w:pPr>
-      <w:r>
+          <w:numId w:val="1007"/>
+          <w:ilvl w:val="0"/>
+        </w:numPr>
+      </w:pPr>
+      <w:r>
+        <w:rPr>
+          <w:b/>
+        </w:rPr>
         <w:t xml:space="preserve">App:</w:t>
       </w:r>
       <w:r>
         <w:t xml:space="preserve"> </w:t>
       </w:r>
-      <w:hyperlink r:id="rId36">
+      <w:hyperlink r:id="rId39">
         <w:r>
           <w:rPr>
             <w:rStyle w:val="Hyperlink"/>
@@ -750,22 +865,25 @@
           <w:t xml:space="preserve">groundberry.github.io/flashcards-client</w:t>
         </w:r>
       </w:hyperlink>
-    </w:p>
-    <w:p>
-      <w:pPr>
-        <w:pStyle w:val="Compact"/>
-        <w:numPr>
-          <w:numId w:val="1006"/>
-          <w:ilvl w:val="0"/>
-        </w:numPr>
-      </w:pPr>
-      <w:r>
+      <w:r>
+        <w:t xml:space="preserve"> </w:t>
+      </w:r>
+      <w:r>
+        <w:t xml:space="preserve">|</w:t>
+      </w:r>
+      <w:r>
+        <w:t xml:space="preserve"> </w:t>
+      </w:r>
+      <w:r>
+        <w:rPr>
+          <w:b/>
+        </w:rPr>
         <w:t xml:space="preserve">GitHub:</w:t>
       </w:r>
       <w:r>
         <w:t xml:space="preserve"> </w:t>
       </w:r>
-      <w:hyperlink r:id="rId37">
+      <w:hyperlink r:id="rId40">
         <w:r>
           <w:rPr>
             <w:rStyle w:val="Hyperlink"/>
@@ -778,7 +896,7 @@
       <w:pPr>
         <w:pStyle w:val="FirstParagraph"/>
       </w:pPr>
-      <w:hyperlink r:id="rId38">
+      <w:hyperlink r:id="rId41">
         <w:r>
           <w:rPr>
             <w:rStyle w:val="Hyperlink"/>
@@ -813,7 +931,7 @@
       <w:pPr>
         <w:pStyle w:val="Compact"/>
         <w:numPr>
-          <w:numId w:val="1007"/>
+          <w:numId w:val="1008"/>
           <w:ilvl w:val="0"/>
         </w:numPr>
       </w:pPr>
@@ -825,7 +943,7 @@
       <w:pPr>
         <w:pStyle w:val="Compact"/>
         <w:numPr>
-          <w:numId w:val="1007"/>
+          <w:numId w:val="1008"/>
           <w:ilvl w:val="0"/>
         </w:numPr>
       </w:pPr>
@@ -837,7 +955,7 @@
       <w:pPr>
         <w:pStyle w:val="Compact"/>
         <w:numPr>
-          <w:numId w:val="1007"/>
+          <w:numId w:val="1008"/>
           <w:ilvl w:val="0"/>
         </w:numPr>
       </w:pPr>
@@ -849,7 +967,7 @@
       <w:pPr>
         <w:pStyle w:val="Compact"/>
         <w:numPr>
-          <w:numId w:val="1007"/>
+          <w:numId w:val="1008"/>
           <w:ilvl w:val="0"/>
         </w:numPr>
       </w:pPr>
@@ -861,17 +979,20 @@
       <w:pPr>
         <w:pStyle w:val="Compact"/>
         <w:numPr>
-          <w:numId w:val="1007"/>
-          <w:ilvl w:val="0"/>
-        </w:numPr>
-      </w:pPr>
-      <w:r>
+          <w:numId w:val="1008"/>
+          <w:ilvl w:val="0"/>
+        </w:numPr>
+      </w:pPr>
+      <w:r>
+        <w:rPr>
+          <w:b/>
+        </w:rPr>
         <w:t xml:space="preserve">App:</w:t>
       </w:r>
       <w:r>
         <w:t xml:space="preserve"> </w:t>
       </w:r>
-      <w:hyperlink r:id="rId39">
+      <w:hyperlink r:id="rId42">
         <w:r>
           <w:rPr>
             <w:rStyle w:val="Hyperlink"/>
@@ -879,22 +1000,25 @@
           <w:t xml:space="preserve">css-play.herokuapp.com</w:t>
         </w:r>
       </w:hyperlink>
-    </w:p>
-    <w:p>
-      <w:pPr>
-        <w:pStyle w:val="Compact"/>
-        <w:numPr>
-          <w:numId w:val="1007"/>
-          <w:ilvl w:val="0"/>
-        </w:numPr>
-      </w:pPr>
-      <w:r>
+      <w:r>
+        <w:t xml:space="preserve"> </w:t>
+      </w:r>
+      <w:r>
+        <w:t xml:space="preserve">|</w:t>
+      </w:r>
+      <w:r>
+        <w:t xml:space="preserve"> </w:t>
+      </w:r>
+      <w:r>
+        <w:rPr>
+          <w:b/>
+        </w:rPr>
         <w:t xml:space="preserve">GitHub:</w:t>
       </w:r>
       <w:r>
         <w:t xml:space="preserve"> </w:t>
       </w:r>
-      <w:hyperlink r:id="rId40">
+      <w:hyperlink r:id="rId43">
         <w:r>
           <w:rPr>
             <w:rStyle w:val="Hyperlink"/>
@@ -907,7 +1031,7 @@
       <w:pPr>
         <w:pStyle w:val="FirstParagraph"/>
       </w:pPr>
-      <w:hyperlink r:id="rId41">
+      <w:hyperlink r:id="rId44">
         <w:r>
           <w:rPr>
             <w:rStyle w:val="Hyperlink"/>
@@ -942,7 +1066,7 @@
       <w:pPr>
         <w:pStyle w:val="Compact"/>
         <w:numPr>
-          <w:numId w:val="1008"/>
+          <w:numId w:val="1009"/>
           <w:ilvl w:val="0"/>
         </w:numPr>
       </w:pPr>
@@ -954,7 +1078,7 @@
       <w:pPr>
         <w:pStyle w:val="Compact"/>
         <w:numPr>
-          <w:numId w:val="1008"/>
+          <w:numId w:val="1009"/>
           <w:ilvl w:val="0"/>
         </w:numPr>
       </w:pPr>
@@ -966,29 +1090,32 @@
       <w:pPr>
         <w:pStyle w:val="Compact"/>
         <w:numPr>
-          <w:numId w:val="1008"/>
-          <w:ilvl w:val="0"/>
-        </w:numPr>
-      </w:pPr>
-      <w:r>
-        <w:t xml:space="preserve">Designed following a mobile-first approach, using media queries to display the images nicely as the size of the screen changes.</w:t>
-      </w:r>
-    </w:p>
-    <w:p>
-      <w:pPr>
-        <w:pStyle w:val="Compact"/>
-        <w:numPr>
-          <w:numId w:val="1008"/>
-          <w:ilvl w:val="0"/>
-        </w:numPr>
-      </w:pPr>
-      <w:r>
+          <w:numId w:val="1009"/>
+          <w:ilvl w:val="0"/>
+        </w:numPr>
+      </w:pPr>
+      <w:r>
+        <w:t xml:space="preserve">Designed following a mobile-first approach.</w:t>
+      </w:r>
+    </w:p>
+    <w:p>
+      <w:pPr>
+        <w:pStyle w:val="Compact"/>
+        <w:numPr>
+          <w:numId w:val="1009"/>
+          <w:ilvl w:val="0"/>
+        </w:numPr>
+      </w:pPr>
+      <w:r>
+        <w:rPr>
+          <w:b/>
+        </w:rPr>
         <w:t xml:space="preserve">App:</w:t>
       </w:r>
       <w:r>
         <w:t xml:space="preserve"> </w:t>
       </w:r>
-      <w:hyperlink r:id="rId42">
+      <w:hyperlink r:id="rId45">
         <w:r>
           <w:rPr>
             <w:rStyle w:val="Hyperlink"/>
@@ -996,22 +1123,25 @@
           <w:t xml:space="preserve">groundberry.github.io/flickr-client</w:t>
         </w:r>
       </w:hyperlink>
-    </w:p>
-    <w:p>
-      <w:pPr>
-        <w:pStyle w:val="Compact"/>
-        <w:numPr>
-          <w:numId w:val="1008"/>
-          <w:ilvl w:val="0"/>
-        </w:numPr>
-      </w:pPr>
-      <w:r>
+      <w:r>
+        <w:t xml:space="preserve"> </w:t>
+      </w:r>
+      <w:r>
+        <w:t xml:space="preserve">|</w:t>
+      </w:r>
+      <w:r>
+        <w:t xml:space="preserve"> </w:t>
+      </w:r>
+      <w:r>
+        <w:rPr>
+          <w:b/>
+        </w:rPr>
         <w:t xml:space="preserve">GitHub:</w:t>
       </w:r>
       <w:r>
         <w:t xml:space="preserve"> </w:t>
       </w:r>
-      <w:hyperlink r:id="rId43">
+      <w:hyperlink r:id="rId46">
         <w:r>
           <w:rPr>
             <w:rStyle w:val="Hyperlink"/>
@@ -1024,11 +1154,11 @@
       <w:pPr>
         <w:pStyle w:val="Heading2"/>
       </w:pPr>
-      <w:bookmarkStart w:id="44" w:name="education"/>
+      <w:bookmarkStart w:id="47" w:name="education"/>
       <w:r>
         <w:t xml:space="preserve">Education</w:t>
       </w:r>
-      <w:bookmarkEnd w:id="44"/>
+      <w:bookmarkEnd w:id="47"/>
     </w:p>
     <w:p>
       <w:pPr>
@@ -1059,12 +1189,12 @@
       <w:pPr>
         <w:pStyle w:val="Compact"/>
         <w:numPr>
-          <w:numId w:val="1009"/>
-          <w:ilvl w:val="0"/>
-        </w:numPr>
-      </w:pPr>
-      <w:r>
-        <w:t xml:space="preserve">Single-page apps using React; APIs using Express, Sinatra, or Ruby on Rails; algorithms and data structures.</w:t>
+          <w:numId w:val="1010"/>
+          <w:ilvl w:val="0"/>
+        </w:numPr>
+      </w:pPr>
+      <w:r>
+        <w:t xml:space="preserve">Single-page apps using React; APIs using Express, Sinatra, and Rails; algorithms and data structures.</w:t>
       </w:r>
     </w:p>
     <w:p>
@@ -1075,7 +1205,7 @@
         <w:rPr>
           <w:b/>
         </w:rPr>
-        <w:t xml:space="preserve">Onsite Software Development Bootcamp</w:t>
+        <w:t xml:space="preserve">On-Site Software Development Bootcamp</w:t>
       </w:r>
       <w:r>
         <w:t xml:space="preserve"> </w:t>
@@ -1086,7 +1216,7 @@
       <w:r>
         <w:t xml:space="preserve"> </w:t>
       </w:r>
-      <w:hyperlink r:id="rId45">
+      <w:hyperlink r:id="rId48">
         <w:r>
           <w:rPr>
             <w:rStyle w:val="Hyperlink"/>
@@ -1114,12 +1244,24 @@
       <w:pPr>
         <w:pStyle w:val="Compact"/>
         <w:numPr>
-          <w:numId w:val="1010"/>
-          <w:ilvl w:val="0"/>
-        </w:numPr>
-      </w:pPr>
-      <w:r>
-        <w:t xml:space="preserve">Highly-selective 16-week full-time program where I demonstrated</w:t>
+          <w:numId w:val="1011"/>
+          <w:ilvl w:val="0"/>
+        </w:numPr>
+      </w:pPr>
+      <w:r>
+        <w:t xml:space="preserve">Highly-selective 16-week full-time program where I learnt a new technology every week, completing all assignments with great feedback from my coach.</w:t>
+      </w:r>
+    </w:p>
+    <w:p>
+      <w:pPr>
+        <w:pStyle w:val="Compact"/>
+        <w:numPr>
+          <w:numId w:val="1011"/>
+          <w:ilvl w:val="0"/>
+        </w:numPr>
+      </w:pPr>
+      <w:r>
+        <w:t xml:space="preserve">During the course I showed excellent</w:t>
       </w:r>
       <w:r>
         <w:t xml:space="preserve"> </w:t>
@@ -1128,63 +1270,67 @@
         <w:rPr>
           <w:b/>
         </w:rPr>
-        <w:t xml:space="preserve">hungry for learning</w:t>
-      </w:r>
-      <w:r>
-        <w:t xml:space="preserve"> </w:t>
-      </w:r>
-      <w:r>
-        <w:t xml:space="preserve">and</w:t>
-      </w:r>
-      <w:r>
-        <w:t xml:space="preserve"> </w:t>
-      </w:r>
+        <w:t xml:space="preserve">communication and collaborative skills</w:t>
+      </w:r>
+      <w:r>
+        <w:t xml:space="preserve"> </w:t>
+      </w:r>
+      <w:r>
+        <w:t xml:space="preserve">by helping classmates with their assignments and questions. I also started my own blog, where I posted weekly, and ended up winning an award.</w:t>
+      </w:r>
+    </w:p>
+    <w:p>
+      <w:pPr>
+        <w:pStyle w:val="FirstParagraph"/>
+      </w:pPr>
       <w:r>
         <w:rPr>
           <w:b/>
         </w:rPr>
-        <w:t xml:space="preserve">adaptability to high pressure situations</w:t>
-      </w:r>
-      <w:r>
-        <w:t xml:space="preserve">, being able to learn a new technology every week completing all the assignments with great feedback from my coach.</w:t>
-      </w:r>
-    </w:p>
-    <w:p>
-      <w:pPr>
-        <w:pStyle w:val="Compact"/>
-        <w:numPr>
-          <w:numId w:val="1010"/>
-          <w:ilvl w:val="0"/>
-        </w:numPr>
-      </w:pPr>
-      <w:r>
-        <w:t xml:space="preserve">During the course I showed excellent</w:t>
-      </w:r>
-      <w:r>
-        <w:t xml:space="preserve"> </w:t>
-      </w:r>
+        <w:t xml:space="preserve">M.Sc. Environmental Engineering and Management</w:t>
+      </w:r>
+      <w:r>
+        <w:t xml:space="preserve"> </w:t>
+      </w:r>
+      <w:r>
+        <w:t xml:space="preserve">at</w:t>
+      </w:r>
+      <w:r>
+        <w:t xml:space="preserve"> </w:t>
+      </w:r>
+      <w:hyperlink r:id="rId49">
+        <w:r>
+          <w:rPr>
+            <w:rStyle w:val="Hyperlink"/>
+          </w:rPr>
+          <w:t xml:space="preserve">EOI Business School</w:t>
+        </w:r>
+      </w:hyperlink>
+      <w:r>
+        <w:t xml:space="preserve"> </w:t>
+      </w:r>
+      <w:r>
+        <w:rPr>
+          <w:i/>
+        </w:rPr>
+        <w:t xml:space="preserve">(Madrid, Spain)</w:t>
+      </w:r>
+      <w:r>
+        <w:t xml:space="preserve"> </w:t>
+      </w:r>
+      <w:r>
+        <w:t xml:space="preserve">2010 – 2011</w:t>
+      </w:r>
+    </w:p>
+    <w:p>
+      <w:pPr>
+        <w:pStyle w:val="BodyText"/>
+      </w:pPr>
       <w:r>
         <w:rPr>
           <w:b/>
         </w:rPr>
-        <w:t xml:space="preserve">communication and collaborative skills</w:t>
-      </w:r>
-      <w:r>
-        <w:t xml:space="preserve"> </w:t>
-      </w:r>
-      <w:r>
-        <w:t xml:space="preserve">by helping classmates with their assignments and questions. I also started my own blog, which I maintained weekly during the course and won the final competition.</w:t>
-      </w:r>
-    </w:p>
-    <w:p>
-      <w:pPr>
-        <w:pStyle w:val="FirstParagraph"/>
-      </w:pPr>
-      <w:r>
-        <w:rPr>
-          <w:b/>
-        </w:rPr>
-        <w:t xml:space="preserve">M.Sc. Environmental Engineering and Management</w:t>
+        <w:t xml:space="preserve">B.Sc Agricultural Engineering</w:t>
       </w:r>
       <w:r>
         <w:t xml:space="preserve"> </w:t>
@@ -1195,50 +1341,7 @@
       <w:r>
         <w:t xml:space="preserve"> </w:t>
       </w:r>
-      <w:hyperlink r:id="rId46">
-        <w:r>
-          <w:rPr>
-            <w:rStyle w:val="Hyperlink"/>
-          </w:rPr>
-          <w:t xml:space="preserve">EOI Business School</w:t>
-        </w:r>
-      </w:hyperlink>
-      <w:r>
-        <w:t xml:space="preserve"> </w:t>
-      </w:r>
-      <w:r>
-        <w:rPr>
-          <w:i/>
-        </w:rPr>
-        <w:t xml:space="preserve">(Madrid, Spain)</w:t>
-      </w:r>
-      <w:r>
-        <w:t xml:space="preserve"> </w:t>
-      </w:r>
-      <w:r>
-        <w:t xml:space="preserve">2010 – 2011</w:t>
-      </w:r>
-    </w:p>
-    <w:p>
-      <w:pPr>
-        <w:pStyle w:val="BodyText"/>
-      </w:pPr>
-      <w:r>
-        <w:rPr>
-          <w:b/>
-        </w:rPr>
-        <w:t xml:space="preserve">B.Sc Agricultural Engineering</w:t>
-      </w:r>
-      <w:r>
-        <w:t xml:space="preserve"> </w:t>
-      </w:r>
-      <w:r>
-        <w:t xml:space="preserve">at</w:t>
-      </w:r>
-      <w:r>
-        <w:t xml:space="preserve"> </w:t>
-      </w:r>
-      <w:hyperlink r:id="rId47">
+      <w:hyperlink r:id="rId50">
         <w:r>
           <w:rPr>
             <w:rStyle w:val="Hyperlink"/>
@@ -1529,6 +1632,9 @@
     <w:abstractNumId w:val="991"/>
   </w:num>
   <w:num w:numId="1010">
+    <w:abstractNumId w:val="991"/>
+  </w:num>
+  <w:num w:numId="1011">
     <w:abstractNumId w:val="991"/>
   </w:num>
 </w:numbering>

</xml_diff>